<commit_message>
un paio di ritocchi e controllo relazione
</commit_message>
<xml_diff>
--- a/Relazione/relazione.docx
+++ b/Relazione/relazione.docx
@@ -763,13 +763,7 @@
           <w:tab w:val="clear" w:pos="708"/>
           <w:tab w:val="left" w:pos="709" w:leader="none"/>
         </w:tabs>
-        <w:rPr>
-          <w:b/>
-          <w:b/>
-          <w:bCs/>
-          <w:sz w:val="32"/>
-          <w:szCs w:val="32"/>
-        </w:rPr>
+        <w:rPr/>
       </w:pPr>
       <w:r>
         <w:rPr>
@@ -782,8 +776,28 @@
         <w:tab/>
         <w:t>Casi d’uso</w:t>
       </w:r>
+    </w:p>
+    <w:p>
+      <w:pPr>
+        <w:pStyle w:val="Normal"/>
+        <w:tabs>
+          <w:tab w:val="clear" w:pos="708"/>
+          <w:tab w:val="left" w:pos="709" w:leader="none"/>
+        </w:tabs>
+        <w:rPr>
+          <w:b/>
+          <w:b/>
+          <w:bCs/>
+          <w:sz w:val="32"/>
+          <w:szCs w:val="32"/>
+        </w:rPr>
+      </w:pPr>
+      <w:r>
+        <w:rPr/>
+      </w:r>
       <w:bookmarkStart w:id="0" w:name="_GoBack"/>
-      <w:bookmarkEnd w:id="0"/>
+      <w:bookmarkStart w:id="1" w:name="_GoBack"/>
+      <w:bookmarkEnd w:id="1"/>
     </w:p>
     <w:p>
       <w:pPr>
@@ -1097,14 +1111,7 @@
           <w:tab w:val="clear" w:pos="708"/>
           <w:tab w:val="left" w:pos="709" w:leader="none"/>
         </w:tabs>
-        <w:rPr>
-          <w:b/>
-          <w:b/>
-          <w:bCs/>
-          <w:sz w:val="26"/>
-          <w:szCs w:val="26"/>
-          <w:u w:val="single"/>
-        </w:rPr>
+        <w:rPr/>
       </w:pPr>
       <w:r>
         <w:rPr>
@@ -1451,10 +1458,7 @@
     <w:p>
       <w:pPr>
         <w:pStyle w:val="Normal"/>
-        <w:rPr>
-          <w:sz w:val="24"/>
-          <w:szCs w:val="24"/>
-        </w:rPr>
+        <w:rPr/>
       </w:pPr>
       <w:r>
         <w:rPr>
@@ -1462,6 +1466,18 @@
           <w:szCs w:val="24"/>
         </w:rPr>
         <w:t>Se un utente generico prova a seguire un utente registrato compare un messaggio d’errore che lo avvisa di non essere loggato.</w:t>
+      </w:r>
+    </w:p>
+    <w:p>
+      <w:pPr>
+        <w:pStyle w:val="Normal"/>
+        <w:rPr>
+          <w:sz w:val="24"/>
+          <w:szCs w:val="24"/>
+        </w:rPr>
+      </w:pPr>
+      <w:r>
+        <w:rPr/>
       </w:r>
     </w:p>
     <w:p>
@@ -1563,26 +1579,39 @@
     </w:p>
     <w:p>
       <w:pPr>
-        <w:pStyle w:val="Normal"/>
-        <w:rPr>
-          <w:sz w:val="24"/>
-          <w:szCs w:val="24"/>
-        </w:rPr>
-      </w:pPr>
-      <w:r>
-        <w:rPr>
-          <w:sz w:val="24"/>
-          <w:szCs w:val="24"/>
-        </w:rPr>
-      </w:r>
-    </w:p>
-    <w:p>
-      <w:pPr>
-        <w:pStyle w:val="Normal"/>
-        <w:rPr>
-          <w:sz w:val="24"/>
-          <w:szCs w:val="24"/>
-        </w:rPr>
+        <w:pStyle w:val="ListParagraph"/>
+        <w:ind w:hanging="0"/>
+        <w:rPr>
+          <w:sz w:val="24"/>
+          <w:szCs w:val="24"/>
+        </w:rPr>
+      </w:pPr>
+      <w:r>
+        <w:rPr/>
+      </w:r>
+    </w:p>
+    <w:p>
+      <w:pPr>
+        <w:pStyle w:val="ListParagraph"/>
+        <w:ind w:hanging="0"/>
+        <w:rPr>
+          <w:sz w:val="24"/>
+          <w:szCs w:val="24"/>
+        </w:rPr>
+      </w:pPr>
+      <w:r>
+        <w:rPr/>
+      </w:r>
+    </w:p>
+    <w:p>
+      <w:pPr>
+        <w:pStyle w:val="ListParagraph"/>
+        <w:numPr>
+          <w:ilvl w:val="0"/>
+          <w:numId w:val="0"/>
+        </w:numPr>
+        <w:ind w:left="720" w:hanging="0"/>
+        <w:rPr/>
       </w:pPr>
       <w:r>
         <w:rPr>
@@ -1590,6 +1619,32 @@
           <w:szCs w:val="24"/>
         </w:rPr>
         <w:t>Questa pagina si divide in due sezioni: “Chi Siamo” e “Contatti”. La prima descrive brevemente come è nato Orange Tango e la redazione che lo gestisce; la seconda è un riepilogo delle modalità con cui poter contattare la redazione.</w:t>
+      </w:r>
+    </w:p>
+    <w:p>
+      <w:pPr>
+        <w:pStyle w:val="ListParagraph"/>
+        <w:ind w:hanging="0"/>
+        <w:rPr>
+          <w:sz w:val="24"/>
+          <w:szCs w:val="24"/>
+        </w:rPr>
+      </w:pPr>
+      <w:r>
+        <w:rPr/>
+      </w:r>
+    </w:p>
+    <w:p>
+      <w:pPr>
+        <w:pStyle w:val="ListParagraph"/>
+        <w:ind w:hanging="0"/>
+        <w:rPr>
+          <w:sz w:val="24"/>
+          <w:szCs w:val="24"/>
+        </w:rPr>
+      </w:pPr>
+      <w:r>
+        <w:rPr/>
       </w:r>
     </w:p>
     <w:p>
@@ -1632,10 +1687,7 @@
     <w:p>
       <w:pPr>
         <w:pStyle w:val="Normal"/>
-        <w:rPr>
-          <w:sz w:val="24"/>
-          <w:szCs w:val="24"/>
-        </w:rPr>
+        <w:rPr/>
       </w:pPr>
       <w:r>
         <w:rPr>
@@ -1643,6 +1695,90 @@
           <w:szCs w:val="24"/>
         </w:rPr>
         <w:t>Una volta cliccato su “Cerca” la pagina restituisce una lista di ricette e una di utenti, eventualmente vuote e accompagnate da un messaggio di errore.</w:t>
+      </w:r>
+    </w:p>
+    <w:p>
+      <w:pPr>
+        <w:pStyle w:val="Normal"/>
+        <w:rPr>
+          <w:sz w:val="24"/>
+          <w:szCs w:val="24"/>
+        </w:rPr>
+      </w:pPr>
+      <w:r>
+        <w:rPr/>
+      </w:r>
+    </w:p>
+    <w:p>
+      <w:pPr>
+        <w:pStyle w:val="Normal"/>
+        <w:rPr>
+          <w:sz w:val="24"/>
+          <w:szCs w:val="24"/>
+        </w:rPr>
+      </w:pPr>
+      <w:r>
+        <w:rPr/>
+      </w:r>
+    </w:p>
+    <w:p>
+      <w:pPr>
+        <w:pStyle w:val="Normal"/>
+        <w:rPr>
+          <w:sz w:val="24"/>
+          <w:szCs w:val="24"/>
+        </w:rPr>
+      </w:pPr>
+      <w:r>
+        <w:rPr/>
+      </w:r>
+    </w:p>
+    <w:p>
+      <w:pPr>
+        <w:pStyle w:val="Normal"/>
+        <w:rPr>
+          <w:sz w:val="24"/>
+          <w:szCs w:val="24"/>
+        </w:rPr>
+      </w:pPr>
+      <w:r>
+        <w:rPr/>
+      </w:r>
+    </w:p>
+    <w:p>
+      <w:pPr>
+        <w:pStyle w:val="Normal"/>
+        <w:rPr>
+          <w:sz w:val="24"/>
+          <w:szCs w:val="24"/>
+        </w:rPr>
+      </w:pPr>
+      <w:r>
+        <w:rPr/>
+      </w:r>
+    </w:p>
+    <w:p>
+      <w:pPr>
+        <w:pStyle w:val="Normal"/>
+        <w:rPr>
+          <w:sz w:val="24"/>
+          <w:szCs w:val="24"/>
+        </w:rPr>
+      </w:pPr>
+      <w:r>
+        <w:rPr/>
+      </w:r>
+    </w:p>
+    <w:p>
+      <w:pPr>
+        <w:pStyle w:val="Normal"/>
+        <w:rPr>
+          <w:sz w:val="24"/>
+          <w:szCs w:val="24"/>
+        </w:rPr>
+      </w:pPr>
+      <w:r>
+        <w:rPr/>
       </w:r>
     </w:p>
     <w:p>
@@ -1859,10 +1995,7 @@
     <w:p>
       <w:pPr>
         <w:pStyle w:val="Normal"/>
-        <w:rPr>
-          <w:sz w:val="24"/>
-          <w:szCs w:val="24"/>
-        </w:rPr>
+        <w:rPr/>
       </w:pPr>
       <w:r>
         <w:rPr>
@@ -1870,6 +2003,18 @@
           <w:szCs w:val="24"/>
         </w:rPr>
         <w:t xml:space="preserve">Se l’utente generico prova a votare o a salvare una ricetta tra i preferiti compare un messaggio di errore che lo avvisa di non essere loggato. </w:t>
+      </w:r>
+    </w:p>
+    <w:p>
+      <w:pPr>
+        <w:pStyle w:val="Normal"/>
+        <w:rPr>
+          <w:sz w:val="24"/>
+          <w:szCs w:val="24"/>
+        </w:rPr>
+      </w:pPr>
+      <w:r>
+        <w:rPr/>
       </w:r>
     </w:p>
     <w:p>
@@ -1932,17 +2077,14 @@
           <w:ilvl w:val="0"/>
           <w:numId w:val="9"/>
         </w:numPr>
-        <w:rPr>
-          <w:sz w:val="24"/>
-          <w:szCs w:val="24"/>
-        </w:rPr>
-      </w:pPr>
-      <w:r>
-        <w:rPr>
-          <w:sz w:val="24"/>
-          <w:szCs w:val="24"/>
-        </w:rPr>
-        <w:t>La procedura di registrazione/login va a buon fine: l’utente viene reindirizzato alla Homepage / al suo profilo personale ed ha completo accesso a tutte le funzionalità del sito;</w:t>
+        <w:rPr/>
+      </w:pPr>
+      <w:r>
+        <w:rPr>
+          <w:sz w:val="24"/>
+          <w:szCs w:val="24"/>
+        </w:rPr>
+        <w:t>La procedura di registrazione/login va a buon fine: l’utente viene reindirizzato alla Homepage ed ha completo accesso a tutte le funzionalità del sito;</w:t>
       </w:r>
     </w:p>
     <w:p>
@@ -1963,6 +2105,36 @@
           <w:szCs w:val="24"/>
         </w:rPr>
         <w:t>La procedura di registrazione/login non va a buon fine: in questo caso i dati inseriti non sono corretti (il formato della mail è sbagliato, ripetizione della password non coincide, username o password troppo corti) e vengono visualizzati dei messaggi d’errore che indicano il problema, invitando l’utente a inserire dei dati validi.</w:t>
+      </w:r>
+    </w:p>
+    <w:p>
+      <w:pPr>
+        <w:pStyle w:val="Normal"/>
+        <w:rPr>
+          <w:sz w:val="24"/>
+          <w:szCs w:val="24"/>
+        </w:rPr>
+      </w:pPr>
+      <w:r>
+        <w:rPr>
+          <w:sz w:val="24"/>
+          <w:szCs w:val="24"/>
+        </w:rPr>
+      </w:r>
+    </w:p>
+    <w:p>
+      <w:pPr>
+        <w:pStyle w:val="Normal"/>
+        <w:rPr>
+          <w:sz w:val="24"/>
+          <w:szCs w:val="24"/>
+        </w:rPr>
+      </w:pPr>
+      <w:r>
+        <w:rPr>
+          <w:sz w:val="24"/>
+          <w:szCs w:val="24"/>
+        </w:rPr>
       </w:r>
     </w:p>
     <w:p>
@@ -2304,15 +2476,21 @@
           <w:tab w:val="left" w:pos="709" w:leader="none"/>
         </w:tabs>
         <w:rPr>
-          <w:sz w:val="24"/>
-          <w:szCs w:val="24"/>
-        </w:rPr>
-      </w:pPr>
-      <w:r>
-        <w:rPr>
-          <w:sz w:val="24"/>
-          <w:szCs w:val="24"/>
-        </w:rPr>
+          <w:b/>
+          <w:b/>
+          <w:bCs/>
+          <w:sz w:val="26"/>
+          <w:szCs w:val="26"/>
+        </w:rPr>
+      </w:pPr>
+      <w:r>
+        <w:rPr>
+          <w:b/>
+          <w:bCs/>
+          <w:sz w:val="26"/>
+          <w:szCs w:val="26"/>
+        </w:rPr>
+        <w:t>2.2.2.1 Dare un voto alle ricette</w:t>
       </w:r>
     </w:p>
     <w:p>
@@ -2322,22 +2500,14 @@
           <w:tab w:val="clear" w:pos="708"/>
           <w:tab w:val="left" w:pos="709" w:leader="none"/>
         </w:tabs>
-        <w:rPr>
-          <w:b/>
-          <w:b/>
-          <w:bCs/>
-          <w:sz w:val="26"/>
-          <w:szCs w:val="26"/>
-        </w:rPr>
-      </w:pPr>
-      <w:r>
-        <w:rPr>
-          <w:b/>
-          <w:bCs/>
-          <w:sz w:val="26"/>
-          <w:szCs w:val="26"/>
-        </w:rPr>
-        <w:t>2.2.2.1 Dare un voto alle ricette</w:t>
+        <w:rPr/>
+      </w:pPr>
+      <w:r>
+        <w:rPr>
+          <w:sz w:val="24"/>
+          <w:szCs w:val="24"/>
+        </w:rPr>
+        <w:t>L’utente loggato ha la possibilità di votare le ricette con una scala che va da 0 a 5 stelle, confermando la propria scelta cliccando su “Valuta”.</w:t>
       </w:r>
     </w:p>
     <w:p>
@@ -2353,11 +2523,7 @@
         </w:rPr>
       </w:pPr>
       <w:r>
-        <w:rPr>
-          <w:sz w:val="24"/>
-          <w:szCs w:val="24"/>
-        </w:rPr>
-        <w:t>L’utente loggato ha la possibilità di votare le ricette con una scala che va da 0 a 5 stelle, confermando la propria scelta cliccando su “Valuta”.</w:t>
+        <w:rPr/>
       </w:r>
     </w:p>
     <w:p>
@@ -2392,17 +2558,14 @@
           <w:tab w:val="clear" w:pos="708"/>
           <w:tab w:val="left" w:pos="709" w:leader="none"/>
         </w:tabs>
-        <w:rPr>
-          <w:sz w:val="24"/>
-          <w:szCs w:val="24"/>
-        </w:rPr>
-      </w:pPr>
-      <w:r>
-        <w:rPr>
-          <w:sz w:val="24"/>
-          <w:szCs w:val="24"/>
-        </w:rPr>
-        <w:t>L’utente loggato ha la possibilità di salvare una ricetta come preferita cliccando sull’icona a forma di cuore a fianco del nome della ricetta nella pagina della stessa. L’icona cambierà così colore e diventerà arancione. Per toglierla dai preferiti è sufficiente cliccare nuovamente sull’icona che tornerà nera.</w:t>
+        <w:rPr/>
+      </w:pPr>
+      <w:r>
+        <w:rPr>
+          <w:sz w:val="24"/>
+          <w:szCs w:val="24"/>
+        </w:rPr>
+        <w:t xml:space="preserve">L’utente loggato ha la possibilità di salvare una ricetta come preferita cliccando sull’icona a forma di cuore a fianco del nome della ricetta nella pagina della stessa. L’icona cambierà così colore e diventerà arancione. </w:t>
       </w:r>
     </w:p>
     <w:p>
@@ -2412,22 +2575,14 @@
           <w:tab w:val="clear" w:pos="708"/>
           <w:tab w:val="left" w:pos="709" w:leader="none"/>
         </w:tabs>
-        <w:rPr>
-          <w:b/>
-          <w:b/>
-          <w:bCs/>
-          <w:sz w:val="26"/>
-          <w:szCs w:val="26"/>
-        </w:rPr>
-      </w:pPr>
-      <w:r>
-        <w:rPr>
-          <w:b/>
-          <w:bCs/>
-          <w:sz w:val="26"/>
-          <w:szCs w:val="26"/>
-        </w:rPr>
-        <w:t>2.2.2.3 Commentare le ricette</w:t>
+        <w:rPr/>
+      </w:pPr>
+      <w:r>
+        <w:rPr>
+          <w:sz w:val="24"/>
+          <w:szCs w:val="24"/>
+        </w:rPr>
+        <w:t>Per toglierla dai preferiti è sufficiente cliccare nuovamente sull’icona che tornerà nera.</w:t>
       </w:r>
     </w:p>
     <w:p>
@@ -2443,11 +2598,7 @@
         </w:rPr>
       </w:pPr>
       <w:r>
-        <w:rPr>
-          <w:sz w:val="24"/>
-          <w:szCs w:val="24"/>
-        </w:rPr>
-        <w:t>L’utente loggato ha la possibilità di commentare le ricette scrivendo nel riquadro apposito e cliccando “Invia”. Per eliminare il commento scritto basterà cliccare su “Elimina”.</w:t>
+        <w:rPr/>
       </w:r>
     </w:p>
     <w:p>
@@ -2472,7 +2623,7 @@
           <w:sz w:val="26"/>
           <w:szCs w:val="26"/>
         </w:rPr>
-        <w:t>2.2.2.4 Seguire gli altri utenti (follow)</w:t>
+        <w:t>2.2.2.3 Commentare le ricette</w:t>
       </w:r>
     </w:p>
     <w:p>
@@ -2482,17 +2633,14 @@
           <w:tab w:val="clear" w:pos="708"/>
           <w:tab w:val="left" w:pos="709" w:leader="none"/>
         </w:tabs>
-        <w:rPr>
-          <w:sz w:val="24"/>
-          <w:szCs w:val="24"/>
-        </w:rPr>
-      </w:pPr>
-      <w:r>
-        <w:rPr>
-          <w:sz w:val="24"/>
-          <w:szCs w:val="24"/>
-        </w:rPr>
-        <w:t>L’utente loggato ha la possibilità di seguire gli altri utente cliccando su “Follow” nella pagina del loro profilo. Per smettere di seguirli basterà cliccare su “Unfollow” sempre nella pagina del loro profilo.</w:t>
+        <w:rPr/>
+      </w:pPr>
+      <w:r>
+        <w:rPr>
+          <w:sz w:val="24"/>
+          <w:szCs w:val="24"/>
+        </w:rPr>
+        <w:t>L’utente loggato ha la possibilità di commentare le ricette scrivendo nel riquadro apposito e cliccando “Invia”. Per eliminare il commento scritto basterà cliccare su “Elimina”.</w:t>
       </w:r>
     </w:p>
     <w:p>
@@ -2503,21 +2651,12 @@
           <w:tab w:val="left" w:pos="709" w:leader="none"/>
         </w:tabs>
         <w:rPr>
-          <w:b/>
-          <w:b/>
-          <w:bCs/>
-          <w:sz w:val="26"/>
-          <w:szCs w:val="26"/>
-        </w:rPr>
-      </w:pPr>
-      <w:r>
-        <w:rPr>
-          <w:b/>
-          <w:bCs/>
-          <w:sz w:val="26"/>
-          <w:szCs w:val="26"/>
-        </w:rPr>
-        <w:t>2.2.2.5 Visitare e modificare il proprio profilo</w:t>
+          <w:sz w:val="24"/>
+          <w:szCs w:val="24"/>
+        </w:rPr>
+      </w:pPr>
+      <w:r>
+        <w:rPr/>
       </w:r>
     </w:p>
     <w:p>
@@ -2528,16 +2667,21 @@
           <w:tab w:val="left" w:pos="709" w:leader="none"/>
         </w:tabs>
         <w:rPr>
-          <w:sz w:val="24"/>
-          <w:szCs w:val="24"/>
-        </w:rPr>
-      </w:pPr>
-      <w:r>
-        <w:rPr>
-          <w:sz w:val="24"/>
-          <w:szCs w:val="24"/>
-        </w:rPr>
-        <w:t>Attraverso l’icona a forma di cuoco presente nell’header in alto a destra, l’utente loggato può accedere al proprio profilo personale. Qui può visualizzare i suoi dati generali, modificare la bio, la lista degli utenti seguiti e accedere alle ricette preferite.</w:t>
+          <w:b/>
+          <w:b/>
+          <w:bCs/>
+          <w:sz w:val="26"/>
+          <w:szCs w:val="26"/>
+        </w:rPr>
+      </w:pPr>
+      <w:r>
+        <w:rPr>
+          <w:b/>
+          <w:bCs/>
+          <w:sz w:val="26"/>
+          <w:szCs w:val="26"/>
+        </w:rPr>
+        <w:t>2.2.2.4 Seguire gli altri utenti (follow)</w:t>
       </w:r>
     </w:p>
     <w:p>
@@ -2547,22 +2691,14 @@
           <w:tab w:val="clear" w:pos="708"/>
           <w:tab w:val="left" w:pos="709" w:leader="none"/>
         </w:tabs>
-        <w:rPr>
-          <w:b/>
-          <w:b/>
-          <w:bCs/>
-          <w:sz w:val="26"/>
-          <w:szCs w:val="26"/>
-        </w:rPr>
-      </w:pPr>
-      <w:r>
-        <w:rPr>
-          <w:b/>
-          <w:bCs/>
-          <w:sz w:val="26"/>
-          <w:szCs w:val="26"/>
-        </w:rPr>
-        <w:t>2.2.2.6 Effettuare il Logout</w:t>
+        <w:rPr/>
+      </w:pPr>
+      <w:r>
+        <w:rPr>
+          <w:sz w:val="24"/>
+          <w:szCs w:val="24"/>
+        </w:rPr>
+        <w:t>L’utente loggato ha la possibilità di seguire gli altri utente cliccando su “Follow” nella pagina del loro profilo. Per smettere di seguirli basterà cliccare su “Unfollow” sempre nella pagina del loro profilo.</w:t>
       </w:r>
     </w:p>
     <w:p>
@@ -2578,11 +2714,128 @@
         </w:rPr>
       </w:pPr>
       <w:r>
+        <w:rPr/>
+      </w:r>
+    </w:p>
+    <w:p>
+      <w:pPr>
+        <w:pStyle w:val="Normal"/>
+        <w:tabs>
+          <w:tab w:val="clear" w:pos="708"/>
+          <w:tab w:val="left" w:pos="709" w:leader="none"/>
+        </w:tabs>
+        <w:rPr>
+          <w:sz w:val="24"/>
+          <w:szCs w:val="24"/>
+        </w:rPr>
+      </w:pPr>
+      <w:r>
+        <w:rPr/>
+      </w:r>
+    </w:p>
+    <w:p>
+      <w:pPr>
+        <w:pStyle w:val="Normal"/>
+        <w:tabs>
+          <w:tab w:val="clear" w:pos="708"/>
+          <w:tab w:val="left" w:pos="709" w:leader="none"/>
+        </w:tabs>
+        <w:rPr>
+          <w:b/>
+          <w:b/>
+          <w:bCs/>
+          <w:sz w:val="26"/>
+          <w:szCs w:val="26"/>
+        </w:rPr>
+      </w:pPr>
+      <w:r>
+        <w:rPr>
+          <w:b/>
+          <w:bCs/>
+          <w:sz w:val="26"/>
+          <w:szCs w:val="26"/>
+        </w:rPr>
+        <w:t>2.2.2.5 Visitare e modificare il proprio profilo</w:t>
+      </w:r>
+    </w:p>
+    <w:p>
+      <w:pPr>
+        <w:pStyle w:val="Normal"/>
+        <w:tabs>
+          <w:tab w:val="clear" w:pos="708"/>
+          <w:tab w:val="left" w:pos="709" w:leader="none"/>
+        </w:tabs>
+        <w:rPr>
+          <w:sz w:val="24"/>
+          <w:szCs w:val="24"/>
+        </w:rPr>
+      </w:pPr>
+      <w:r>
+        <w:rPr>
+          <w:sz w:val="24"/>
+          <w:szCs w:val="24"/>
+        </w:rPr>
+        <w:t>Attraverso l’icona a forma di cuoco presente nell’header in alto a destra, l’utente loggato può accedere al proprio profilo personale. Qui può visualizzare i suoi dati generali, modificare la bio, la lista degli utenti seguiti e accedere alle ricette preferite.</w:t>
+      </w:r>
+    </w:p>
+    <w:p>
+      <w:pPr>
+        <w:pStyle w:val="Normal"/>
+        <w:tabs>
+          <w:tab w:val="clear" w:pos="708"/>
+          <w:tab w:val="left" w:pos="709" w:leader="none"/>
+        </w:tabs>
+        <w:rPr>
+          <w:b/>
+          <w:b/>
+          <w:bCs/>
+          <w:sz w:val="26"/>
+          <w:szCs w:val="26"/>
+        </w:rPr>
+      </w:pPr>
+      <w:r>
+        <w:rPr>
+          <w:b/>
+          <w:bCs/>
+          <w:sz w:val="26"/>
+          <w:szCs w:val="26"/>
+        </w:rPr>
+        <w:t>2.2.2.6 Effettuare il Logout</w:t>
+      </w:r>
+    </w:p>
+    <w:p>
+      <w:pPr>
+        <w:pStyle w:val="Normal"/>
+        <w:tabs>
+          <w:tab w:val="clear" w:pos="708"/>
+          <w:tab w:val="left" w:pos="709" w:leader="none"/>
+        </w:tabs>
+        <w:rPr>
+          <w:sz w:val="24"/>
+          <w:szCs w:val="24"/>
+        </w:rPr>
+      </w:pPr>
+      <w:r>
         <w:rPr>
           <w:sz w:val="24"/>
           <w:szCs w:val="24"/>
         </w:rPr>
         <w:t xml:space="preserve">Attraverso l’icona a forma di cuoco presente nell’header in alto a destra, l’utente loggato può effettuare il Logout, cliccando la voce apposita nel menù a comparsa; verrà reindirizzato alla Homepage. </w:t>
+      </w:r>
+    </w:p>
+    <w:p>
+      <w:pPr>
+        <w:pStyle w:val="Normal"/>
+        <w:rPr>
+          <w:sz w:val="24"/>
+          <w:szCs w:val="24"/>
+        </w:rPr>
+      </w:pPr>
+      <w:r>
+        <w:rPr>
+          <w:sz w:val="24"/>
+          <w:szCs w:val="24"/>
+        </w:rPr>
       </w:r>
     </w:p>
     <w:p>
@@ -2740,66 +2993,59 @@
         </w:rPr>
       </w:pPr>
       <w:r>
-        <w:rPr>
+        <w:rPr/>
+      </w:r>
+    </w:p>
+    <w:p>
+      <w:pPr>
+        <w:pStyle w:val="Normal"/>
+        <w:rPr>
+          <w:b/>
           <w:b/>
           <w:bCs/>
           <w:sz w:val="26"/>
           <w:szCs w:val="26"/>
         </w:rPr>
-        <w:t>2.2.3.1 Eliminare gli utenti</w:t>
-      </w:r>
-    </w:p>
-    <w:p>
-      <w:pPr>
-        <w:pStyle w:val="Normal"/>
-        <w:rPr>
-          <w:sz w:val="24"/>
-          <w:szCs w:val="24"/>
-        </w:rPr>
-      </w:pPr>
-      <w:r>
-        <w:rPr>
-          <w:sz w:val="24"/>
-          <w:szCs w:val="24"/>
-        </w:rPr>
-        <w:t>Cliccando su “Elimina utenti” viene visualizzata la lista degli utenti. Prima di effettuare l’eliminazione verrà chiesta ulteriore conferma.</w:t>
-      </w:r>
-    </w:p>
-    <w:p>
-      <w:pPr>
-        <w:pStyle w:val="Normal"/>
-        <w:rPr>
-          <w:b/>
+      </w:pPr>
+      <w:r>
+        <w:rPr>
           <w:b/>
           <w:bCs/>
           <w:sz w:val="26"/>
           <w:szCs w:val="26"/>
         </w:rPr>
-      </w:pPr>
-      <w:r>
-        <w:rPr>
+        <w:t>2.2.3.1 Eliminare gli utenti</w:t>
+      </w:r>
+    </w:p>
+    <w:p>
+      <w:pPr>
+        <w:pStyle w:val="Normal"/>
+        <w:rPr>
+          <w:sz w:val="24"/>
+          <w:szCs w:val="24"/>
+        </w:rPr>
+      </w:pPr>
+      <w:r>
+        <w:rPr>
+          <w:sz w:val="24"/>
+          <w:szCs w:val="24"/>
+        </w:rPr>
+        <w:t>Cliccando su “Elimina utenti” viene visualizzata la lista degli utenti. Prima di effettuare l’eliminazione verrà chiesta ulteriore conferma.</w:t>
+      </w:r>
+    </w:p>
+    <w:p>
+      <w:pPr>
+        <w:pStyle w:val="Normal"/>
+        <w:rPr>
+          <w:b/>
           <w:b/>
           <w:bCs/>
           <w:sz w:val="26"/>
           <w:szCs w:val="26"/>
         </w:rPr>
-        <w:t>2.2.3.2 Eliminare i commenti</w:t>
-      </w:r>
-    </w:p>
-    <w:p>
-      <w:pPr>
-        <w:pStyle w:val="Normal"/>
-        <w:rPr>
-          <w:sz w:val="24"/>
-          <w:szCs w:val="24"/>
-        </w:rPr>
-      </w:pPr>
-      <w:r>
-        <w:rPr>
-          <w:sz w:val="24"/>
-          <w:szCs w:val="24"/>
-        </w:rPr>
-        <w:t>Cliccando su “Elimina commenti” viene visualizzata la lista dei commenti. Prima di effettuare l’eliminazione verrà chiesta ulteriore conferma.</w:t>
+      </w:pPr>
+      <w:r>
+        <w:rPr/>
       </w:r>
     </w:p>
     <w:p>
@@ -2820,6 +3066,58 @@
           <w:sz w:val="26"/>
           <w:szCs w:val="26"/>
         </w:rPr>
+        <w:t>2.2.3.2 Eliminare i commenti</w:t>
+      </w:r>
+    </w:p>
+    <w:p>
+      <w:pPr>
+        <w:pStyle w:val="Normal"/>
+        <w:rPr>
+          <w:sz w:val="24"/>
+          <w:szCs w:val="24"/>
+        </w:rPr>
+      </w:pPr>
+      <w:r>
+        <w:rPr>
+          <w:sz w:val="24"/>
+          <w:szCs w:val="24"/>
+        </w:rPr>
+        <w:t>Cliccando su “Elimina commenti” viene visualizzata la lista dei commenti. Prima di effettuare l’eliminazione verrà chiesta ulteriore conferma.</w:t>
+      </w:r>
+    </w:p>
+    <w:p>
+      <w:pPr>
+        <w:pStyle w:val="Normal"/>
+        <w:rPr>
+          <w:b/>
+          <w:b/>
+          <w:bCs/>
+          <w:sz w:val="26"/>
+          <w:szCs w:val="26"/>
+        </w:rPr>
+      </w:pPr>
+      <w:r>
+        <w:rPr/>
+      </w:r>
+    </w:p>
+    <w:p>
+      <w:pPr>
+        <w:pStyle w:val="Normal"/>
+        <w:rPr>
+          <w:b/>
+          <w:b/>
+          <w:bCs/>
+          <w:sz w:val="26"/>
+          <w:szCs w:val="26"/>
+        </w:rPr>
+      </w:pPr>
+      <w:r>
+        <w:rPr>
+          <w:b/>
+          <w:bCs/>
+          <w:sz w:val="26"/>
+          <w:szCs w:val="26"/>
+        </w:rPr>
         <w:t>2.2.3.3 Logout</w:t>
       </w:r>
     </w:p>
@@ -2858,12 +3156,36 @@
       <w:pPr>
         <w:pStyle w:val="Normal"/>
         <w:rPr>
-          <w:b/>
-          <w:b/>
-          <w:bCs/>
-          <w:sz w:val="36"/>
-          <w:szCs w:val="36"/>
-        </w:rPr>
+          <w:sz w:val="24"/>
+          <w:szCs w:val="24"/>
+        </w:rPr>
+      </w:pPr>
+      <w:r>
+        <w:rPr>
+          <w:sz w:val="24"/>
+          <w:szCs w:val="24"/>
+        </w:rPr>
+      </w:r>
+    </w:p>
+    <w:p>
+      <w:pPr>
+        <w:pStyle w:val="Normal"/>
+        <w:rPr>
+          <w:sz w:val="24"/>
+          <w:szCs w:val="24"/>
+        </w:rPr>
+      </w:pPr>
+      <w:r>
+        <w:rPr>
+          <w:sz w:val="24"/>
+          <w:szCs w:val="24"/>
+        </w:rPr>
+      </w:r>
+    </w:p>
+    <w:p>
+      <w:pPr>
+        <w:pStyle w:val="Normal"/>
+        <w:rPr/>
       </w:pPr>
       <w:r>
         <w:rPr>
@@ -3395,19 +3717,28 @@
     <w:p>
       <w:pPr>
         <w:pStyle w:val="Normal"/>
+        <w:rPr/>
+      </w:pPr>
+      <w:r>
         <w:rPr>
           <w:rFonts w:cs="Calibri" w:cstheme="minorHAnsi"/>
           <w:sz w:val="24"/>
           <w:szCs w:val="24"/>
         </w:rPr>
-      </w:pPr>
-      <w:r>
+        <w:t>Tutto i membri del gruppo si sono dotati di XAMPP per testare il sito in locale, in particolare per verificare il funzionamento della parte dinamica di Orange Tango.</w:t>
+      </w:r>
+    </w:p>
+    <w:p>
+      <w:pPr>
+        <w:pStyle w:val="Normal"/>
         <w:rPr>
           <w:rFonts w:cs="Calibri" w:cstheme="minorHAnsi"/>
           <w:sz w:val="24"/>
           <w:szCs w:val="24"/>
         </w:rPr>
-        <w:t>Tutto i membri del gruppo si sono dotati di XAMPP per testare il sito in locale, in particolare per verificare il funzionamento della parte dinamica di Orange Tango.</w:t>
+      </w:pPr>
+      <w:r>
+        <w:rPr/>
       </w:r>
     </w:p>
     <w:p>

</xml_diff>

<commit_message>
relaz quasi fatta, manca logo e validazione
</commit_message>
<xml_diff>
--- a/Relazione/relazione.docx
+++ b/Relazione/relazione.docx
@@ -180,8 +180,8 @@
         <w:tblLook w:firstRow="1" w:noVBand="1" w:lastRow="0" w:firstColumn="1" w:lastColumn="0" w:noHBand="0" w:val="04a0"/>
       </w:tblPr>
       <w:tblGrid>
-        <w:gridCol w:w="2142"/>
-        <w:gridCol w:w="7562"/>
+        <w:gridCol w:w="2141"/>
+        <w:gridCol w:w="7563"/>
       </w:tblGrid>
       <w:tr>
         <w:trPr>
@@ -189,7 +189,7 @@
         </w:trPr>
         <w:tc>
           <w:tcPr>
-            <w:tcW w:w="2142" w:type="dxa"/>
+            <w:tcW w:w="2141" w:type="dxa"/>
             <w:tcBorders>
               <w:left w:val="nil"/>
             </w:tcBorders>
@@ -242,7 +242,7 @@
         </w:tc>
         <w:tc>
           <w:tcPr>
-            <w:tcW w:w="7562" w:type="dxa"/>
+            <w:tcW w:w="7563" w:type="dxa"/>
             <w:tcBorders>
               <w:right w:val="nil"/>
             </w:tcBorders>
@@ -408,32 +408,19 @@
         </w:rPr>
       </w:pPr>
       <w:r>
-        <w:rPr/>
-      </w:r>
-    </w:p>
-    <w:p>
-      <w:pPr>
-        <w:pStyle w:val="Normal"/>
-        <w:rPr/>
-      </w:pPr>
-      <w:r>
         <w:rPr>
           <w:b/>
           <w:bCs/>
           <w:sz w:val="36"/>
           <w:szCs w:val="36"/>
         </w:rPr>
-        <w:t>1</w:t>
-      </w:r>
-      <w:r>
-        <w:rPr>
-          <w:b/>
-          <w:bCs/>
-          <w:sz w:val="24"/>
-          <w:szCs w:val="24"/>
-        </w:rPr>
-        <w:tab/>
-      </w:r>
+      </w:r>
+    </w:p>
+    <w:p>
+      <w:pPr>
+        <w:pStyle w:val="Normal"/>
+        <w:rPr/>
+      </w:pPr>
       <w:r>
         <w:rPr>
           <w:b/>
@@ -441,6 +428,24 @@
           <w:sz w:val="36"/>
           <w:szCs w:val="36"/>
         </w:rPr>
+        <w:t>1</w:t>
+      </w:r>
+      <w:r>
+        <w:rPr>
+          <w:b/>
+          <w:bCs/>
+          <w:sz w:val="24"/>
+          <w:szCs w:val="24"/>
+        </w:rPr>
+        <w:tab/>
+      </w:r>
+      <w:r>
+        <w:rPr>
+          <w:b/>
+          <w:bCs/>
+          <w:sz w:val="36"/>
+          <w:szCs w:val="36"/>
+        </w:rPr>
         <w:t>Introduzione</w:t>
       </w:r>
     </w:p>
@@ -456,7 +461,12 @@
         </w:rPr>
       </w:pPr>
       <w:r>
-        <w:rPr/>
+        <w:rPr>
+          <w:b/>
+          <w:bCs/>
+          <w:sz w:val="24"/>
+          <w:szCs w:val="24"/>
+        </w:rPr>
       </w:r>
     </w:p>
     <w:p>
@@ -591,7 +601,12 @@
         </w:rPr>
       </w:pPr>
       <w:r>
-        <w:rPr/>
+        <w:rPr>
+          <w:b/>
+          <w:bCs/>
+          <w:sz w:val="24"/>
+          <w:szCs w:val="24"/>
+        </w:rPr>
       </w:r>
     </w:p>
     <w:p>
@@ -1076,7 +1091,10 @@
         </w:rPr>
       </w:pPr>
       <w:r>
-        <w:rPr/>
+        <w:rPr>
+          <w:sz w:val="24"/>
+          <w:szCs w:val="24"/>
+        </w:rPr>
       </w:r>
     </w:p>
     <w:p>
@@ -1092,7 +1110,10 @@
         </w:rPr>
       </w:pPr>
       <w:r>
-        <w:rPr/>
+        <w:rPr>
+          <w:sz w:val="24"/>
+          <w:szCs w:val="24"/>
+        </w:rPr>
       </w:r>
     </w:p>
     <w:p>
@@ -1251,23 +1272,13 @@
         </w:rPr>
       </w:pPr>
       <w:r>
-        <w:rPr/>
-      </w:r>
-    </w:p>
-    <w:p>
-      <w:pPr>
-        <w:pStyle w:val="Normal"/>
         <w:rPr>
           <w:rFonts w:cs="Calibri" w:cstheme="minorHAnsi"/>
-          <w:b/>
           <w:b/>
           <w:bCs/>
           <w:sz w:val="26"/>
           <w:szCs w:val="26"/>
         </w:rPr>
-      </w:pPr>
-      <w:r>
-        <w:rPr/>
       </w:r>
     </w:p>
     <w:p>
@@ -1283,23 +1294,13 @@
         </w:rPr>
       </w:pPr>
       <w:r>
-        <w:rPr/>
-      </w:r>
-    </w:p>
-    <w:p>
-      <w:pPr>
-        <w:pStyle w:val="Normal"/>
         <w:rPr>
           <w:rFonts w:cs="Calibri" w:cstheme="minorHAnsi"/>
-          <w:b/>
           <w:b/>
           <w:bCs/>
           <w:sz w:val="26"/>
           <w:szCs w:val="26"/>
         </w:rPr>
-      </w:pPr>
-      <w:r>
-        <w:rPr/>
       </w:r>
     </w:p>
     <w:p>
@@ -1315,23 +1316,79 @@
         </w:rPr>
       </w:pPr>
       <w:r>
-        <w:rPr/>
-      </w:r>
-    </w:p>
-    <w:p>
-      <w:pPr>
-        <w:pStyle w:val="Normal"/>
         <w:rPr>
           <w:rFonts w:cs="Calibri" w:cstheme="minorHAnsi"/>
-          <w:b/>
           <w:b/>
           <w:bCs/>
           <w:sz w:val="26"/>
           <w:szCs w:val="26"/>
         </w:rPr>
-      </w:pPr>
-      <w:r>
-        <w:rPr/>
+      </w:r>
+    </w:p>
+    <w:p>
+      <w:pPr>
+        <w:pStyle w:val="Normal"/>
+        <w:rPr>
+          <w:rFonts w:cs="Calibri" w:cstheme="minorHAnsi"/>
+          <w:b/>
+          <w:b/>
+          <w:bCs/>
+          <w:sz w:val="26"/>
+          <w:szCs w:val="26"/>
+        </w:rPr>
+      </w:pPr>
+      <w:r>
+        <w:rPr>
+          <w:rFonts w:cs="Calibri" w:cstheme="minorHAnsi"/>
+          <w:b/>
+          <w:bCs/>
+          <w:sz w:val="26"/>
+          <w:szCs w:val="26"/>
+        </w:rPr>
+      </w:r>
+    </w:p>
+    <w:p>
+      <w:pPr>
+        <w:pStyle w:val="Normal"/>
+        <w:rPr>
+          <w:rFonts w:cs="Calibri" w:cstheme="minorHAnsi"/>
+          <w:b/>
+          <w:b/>
+          <w:bCs/>
+          <w:sz w:val="26"/>
+          <w:szCs w:val="26"/>
+        </w:rPr>
+      </w:pPr>
+      <w:r>
+        <w:rPr>
+          <w:rFonts w:cs="Calibri" w:cstheme="minorHAnsi"/>
+          <w:b/>
+          <w:bCs/>
+          <w:sz w:val="26"/>
+          <w:szCs w:val="26"/>
+        </w:rPr>
+      </w:r>
+    </w:p>
+    <w:p>
+      <w:pPr>
+        <w:pStyle w:val="Normal"/>
+        <w:rPr>
+          <w:rFonts w:cs="Calibri" w:cstheme="minorHAnsi"/>
+          <w:b/>
+          <w:b/>
+          <w:bCs/>
+          <w:sz w:val="26"/>
+          <w:szCs w:val="26"/>
+        </w:rPr>
+      </w:pPr>
+      <w:r>
+        <w:rPr>
+          <w:rFonts w:cs="Calibri" w:cstheme="minorHAnsi"/>
+          <w:b/>
+          <w:bCs/>
+          <w:sz w:val="26"/>
+          <w:szCs w:val="26"/>
+        </w:rPr>
       </w:r>
     </w:p>
     <w:p>
@@ -3147,22 +3204,12 @@
         </w:rPr>
       </w:pPr>
       <w:r>
-        <w:rPr/>
-      </w:r>
-    </w:p>
-    <w:p>
-      <w:pPr>
-        <w:pStyle w:val="Normal"/>
-        <w:rPr>
-          <w:b/>
+        <w:rPr>
           <w:b/>
           <w:bCs/>
           <w:sz w:val="36"/>
           <w:szCs w:val="36"/>
         </w:rPr>
-      </w:pPr>
-      <w:r>
-        <w:rPr/>
       </w:r>
     </w:p>
     <w:p>
@@ -3177,7 +3224,32 @@
         </w:rPr>
       </w:pPr>
       <w:r>
-        <w:rPr/>
+        <w:rPr>
+          <w:b/>
+          <w:bCs/>
+          <w:sz w:val="36"/>
+          <w:szCs w:val="36"/>
+        </w:rPr>
+      </w:r>
+    </w:p>
+    <w:p>
+      <w:pPr>
+        <w:pStyle w:val="Normal"/>
+        <w:rPr>
+          <w:b/>
+          <w:b/>
+          <w:bCs/>
+          <w:sz w:val="36"/>
+          <w:szCs w:val="36"/>
+        </w:rPr>
+      </w:pPr>
+      <w:r>
+        <w:rPr>
+          <w:b/>
+          <w:bCs/>
+          <w:sz w:val="36"/>
+          <w:szCs w:val="36"/>
+        </w:rPr>
       </w:r>
     </w:p>
     <w:p>
@@ -3344,7 +3416,18 @@
           <w:sz w:val="24"/>
           <w:szCs w:val="24"/>
         </w:rPr>
-        <w:t xml:space="preserve">, file </w:t>
+        <w:t xml:space="preserve">, file presentazione ed infine       i file comportamento, ovvero </w:t>
+      </w:r>
+      <w:r>
+        <w:rPr>
+          <w:b/>
+          <w:bCs/>
+          <w:i w:val="false"/>
+          <w:iCs w:val="false"/>
+          <w:sz w:val="24"/>
+          <w:szCs w:val="24"/>
+        </w:rPr>
+        <w:t xml:space="preserve">PHP </w:t>
       </w:r>
       <w:r>
         <w:rPr>
@@ -3355,7 +3438,7 @@
           <w:sz w:val="24"/>
           <w:szCs w:val="24"/>
         </w:rPr>
-        <w:t xml:space="preserve">presentazione ed infine       i file comportamento, ovvero </w:t>
+        <w:t xml:space="preserve">e </w:t>
       </w:r>
       <w:r>
         <w:rPr>
@@ -3366,7 +3449,7 @@
           <w:sz w:val="24"/>
           <w:szCs w:val="24"/>
         </w:rPr>
-        <w:t xml:space="preserve">PHP </w:t>
+        <w:t>JS</w:t>
       </w:r>
       <w:r>
         <w:rPr>
@@ -3377,18 +3460,37 @@
           <w:sz w:val="24"/>
           <w:szCs w:val="24"/>
         </w:rPr>
-        <w:t xml:space="preserve">e </w:t>
-      </w:r>
-      <w:r>
-        <w:rPr>
-          <w:b/>
-          <w:bCs/>
+        <w:t>; abbiamo cercato di separare il piu possibile queste 3 componenti nel sito web.</w:t>
+      </w:r>
+    </w:p>
+    <w:p>
+      <w:pPr>
+        <w:pStyle w:val="Normal"/>
+        <w:numPr>
+          <w:ilvl w:val="0"/>
+          <w:numId w:val="19"/>
+        </w:numPr>
+        <w:rPr>
+          <w:b/>
+          <w:b/>
+          <w:bCs/>
+          <w:i w:val="false"/>
           <w:i w:val="false"/>
           <w:iCs w:val="false"/>
           <w:sz w:val="24"/>
           <w:szCs w:val="24"/>
         </w:rPr>
-        <w:t>JS</w:t>
+      </w:pPr>
+      <w:r>
+        <w:rPr>
+          <w:b/>
+          <w:bCs/>
+          <w:i w:val="false"/>
+          <w:iCs w:val="false"/>
+          <w:sz w:val="24"/>
+          <w:szCs w:val="24"/>
+        </w:rPr>
+        <w:t xml:space="preserve">Accessibilita’: </w:t>
       </w:r>
       <w:r>
         <w:rPr>
@@ -3399,7 +3501,170 @@
           <w:sz w:val="24"/>
           <w:szCs w:val="24"/>
         </w:rPr>
-        <w:t>; abbiamo cercato di separare il piu possibile queste 3 componenti nel sito web.</w:t>
+        <w:t>Altro importante obiettivo, cercare di rendere il nostro sito utilizzabile agevolmente da tutti gli utenti, o almeno il maggior numero di utenti possibile, specialmente coloro con disabilita’ visive e/o uditive. Per cercare di rendere il sito piu’ accessibile abbiamo adottato certe misure, in particolare:</w:t>
+      </w:r>
+    </w:p>
+    <w:p>
+      <w:pPr>
+        <w:pStyle w:val="Normal"/>
+        <w:numPr>
+          <w:ilvl w:val="1"/>
+          <w:numId w:val="19"/>
+        </w:numPr>
+        <w:rPr>
+          <w:b/>
+          <w:b/>
+          <w:bCs/>
+          <w:i w:val="false"/>
+          <w:i w:val="false"/>
+          <w:iCs w:val="false"/>
+          <w:sz w:val="24"/>
+          <w:szCs w:val="24"/>
+        </w:rPr>
+      </w:pPr>
+      <w:r>
+        <w:rPr>
+          <w:b w:val="false"/>
+          <w:bCs w:val="false"/>
+          <w:i w:val="false"/>
+          <w:iCs w:val="false"/>
+          <w:sz w:val="24"/>
+          <w:szCs w:val="24"/>
+        </w:rPr>
+        <w:t>Testo alternativo per le immagini</w:t>
+      </w:r>
+    </w:p>
+    <w:p>
+      <w:pPr>
+        <w:pStyle w:val="Normal"/>
+        <w:numPr>
+          <w:ilvl w:val="1"/>
+          <w:numId w:val="19"/>
+        </w:numPr>
+        <w:rPr>
+          <w:b/>
+          <w:b/>
+          <w:bCs/>
+          <w:i w:val="false"/>
+          <w:i w:val="false"/>
+          <w:iCs w:val="false"/>
+          <w:sz w:val="24"/>
+          <w:szCs w:val="24"/>
+        </w:rPr>
+      </w:pPr>
+      <w:r>
+        <w:rPr>
+          <w:b w:val="false"/>
+          <w:bCs w:val="false"/>
+          <w:i w:val="false"/>
+          <w:iCs w:val="false"/>
+          <w:sz w:val="24"/>
+          <w:szCs w:val="24"/>
+        </w:rPr>
+        <w:t>Testi e link con un buon livello di contrasto specialmente rispetto al background</w:t>
+      </w:r>
+    </w:p>
+    <w:p>
+      <w:pPr>
+        <w:pStyle w:val="Normal"/>
+        <w:numPr>
+          <w:ilvl w:val="1"/>
+          <w:numId w:val="19"/>
+        </w:numPr>
+        <w:rPr>
+          <w:b/>
+          <w:b/>
+          <w:bCs/>
+          <w:i w:val="false"/>
+          <w:i w:val="false"/>
+          <w:iCs w:val="false"/>
+          <w:sz w:val="24"/>
+          <w:szCs w:val="24"/>
+        </w:rPr>
+      </w:pPr>
+      <w:r>
+        <w:rPr>
+          <w:b w:val="false"/>
+          <w:bCs w:val="false"/>
+          <w:i w:val="false"/>
+          <w:iCs w:val="false"/>
+          <w:sz w:val="24"/>
+          <w:szCs w:val="24"/>
+        </w:rPr>
+        <w:t>Fieldset per i form</w:t>
+      </w:r>
+    </w:p>
+    <w:p>
+      <w:pPr>
+        <w:pStyle w:val="Normal"/>
+        <w:rPr>
+          <w:b/>
+          <w:b/>
+          <w:bCs/>
+          <w:i w:val="false"/>
+          <w:i w:val="false"/>
+          <w:iCs w:val="false"/>
+          <w:sz w:val="24"/>
+          <w:szCs w:val="24"/>
+        </w:rPr>
+      </w:pPr>
+      <w:r>
+        <w:rPr>
+          <w:b w:val="false"/>
+          <w:bCs w:val="false"/>
+          <w:i w:val="false"/>
+          <w:iCs w:val="false"/>
+          <w:sz w:val="24"/>
+          <w:szCs w:val="24"/>
+        </w:rPr>
+        <w:tab/>
+        <w:t xml:space="preserve">Infine per concludere abbiamo fatto alcuni test su siti che confermano l’accessibilita’ del </w:t>
+        <w:tab/>
+        <w:t xml:space="preserve">sito, in particolare </w:t>
+      </w:r>
+      <w:r>
+        <w:rPr>
+          <w:b/>
+          <w:bCs/>
+          <w:i w:val="false"/>
+          <w:iCs w:val="false"/>
+          <w:sz w:val="24"/>
+          <w:szCs w:val="24"/>
+        </w:rPr>
+        <w:t>Lighthouse</w:t>
+      </w:r>
+      <w:r>
+        <w:rPr>
+          <w:b w:val="false"/>
+          <w:bCs w:val="false"/>
+          <w:i w:val="false"/>
+          <w:iCs w:val="false"/>
+          <w:sz w:val="24"/>
+          <w:szCs w:val="24"/>
+        </w:rPr>
+        <w:t xml:space="preserve"> di google chrome e rispettiamo il </w:t>
+      </w:r>
+      <w:r>
+        <w:rPr>
+          <w:b/>
+          <w:bCs/>
+          <w:i w:val="false"/>
+          <w:iCs w:val="false"/>
+          <w:sz w:val="24"/>
+          <w:szCs w:val="24"/>
+        </w:rPr>
+        <w:t>WCAG WAI-AAA</w:t>
+      </w:r>
+      <w:r>
+        <w:rPr>
+          <w:b w:val="false"/>
+          <w:bCs w:val="false"/>
+          <w:i w:val="false"/>
+          <w:iCs w:val="false"/>
+          <w:sz w:val="24"/>
+          <w:szCs w:val="24"/>
+        </w:rPr>
+        <w:t>.</w:t>
       </w:r>
     </w:p>
     <w:p>
@@ -3413,23 +3678,20 @@
           <w:b/>
           <w:b/>
           <w:bCs/>
-          <w:i w:val="false"/>
+          <w:sz w:val="24"/>
+          <w:szCs w:val="24"/>
+        </w:rPr>
+      </w:pPr>
+      <w:r>
+        <w:rPr>
+          <w:b/>
+          <w:bCs/>
           <w:i w:val="false"/>
           <w:iCs w:val="false"/>
           <w:sz w:val="24"/>
           <w:szCs w:val="24"/>
         </w:rPr>
-      </w:pPr>
-      <w:r>
-        <w:rPr>
-          <w:b/>
-          <w:bCs/>
-          <w:i w:val="false"/>
-          <w:iCs w:val="false"/>
-          <w:sz w:val="24"/>
-          <w:szCs w:val="24"/>
-        </w:rPr>
-        <w:t xml:space="preserve">Accessibilita’: </w:t>
+        <w:t xml:space="preserve">User-Friendly: </w:t>
       </w:r>
       <w:r>
         <w:rPr>
@@ -3440,229 +3702,6 @@
           <w:sz w:val="24"/>
           <w:szCs w:val="24"/>
         </w:rPr>
-        <w:t xml:space="preserve">Altro importante obiettivo, cercare di rendere il nostro sito utilizzabile agevolmente da tutti gli utenti, o almeno il maggior numero di utenti possibile, specialmente coloro con disabilita’ visive e/o uditive. </w:t>
-      </w:r>
-      <w:r>
-        <w:rPr>
-          <w:b w:val="false"/>
-          <w:bCs w:val="false"/>
-          <w:i w:val="false"/>
-          <w:iCs w:val="false"/>
-          <w:sz w:val="24"/>
-          <w:szCs w:val="24"/>
-        </w:rPr>
-        <w:t>Per cercare di rendere il sito piu’ accessibile abbiamo adottato certe misure, in particolare:</w:t>
-      </w:r>
-    </w:p>
-    <w:p>
-      <w:pPr>
-        <w:pStyle w:val="Normal"/>
-        <w:numPr>
-          <w:ilvl w:val="1"/>
-          <w:numId w:val="19"/>
-        </w:numPr>
-        <w:rPr>
-          <w:b/>
-          <w:b/>
-          <w:bCs/>
-          <w:i w:val="false"/>
-          <w:i w:val="false"/>
-          <w:iCs w:val="false"/>
-          <w:sz w:val="24"/>
-          <w:szCs w:val="24"/>
-        </w:rPr>
-      </w:pPr>
-      <w:r>
-        <w:rPr>
-          <w:b w:val="false"/>
-          <w:bCs w:val="false"/>
-          <w:i w:val="false"/>
-          <w:iCs w:val="false"/>
-          <w:sz w:val="24"/>
-          <w:szCs w:val="24"/>
-        </w:rPr>
-        <w:t>Testo alternativo per le immagini</w:t>
-      </w:r>
-    </w:p>
-    <w:p>
-      <w:pPr>
-        <w:pStyle w:val="Normal"/>
-        <w:numPr>
-          <w:ilvl w:val="1"/>
-          <w:numId w:val="19"/>
-        </w:numPr>
-        <w:rPr>
-          <w:b/>
-          <w:b/>
-          <w:bCs/>
-          <w:i w:val="false"/>
-          <w:i w:val="false"/>
-          <w:iCs w:val="false"/>
-          <w:sz w:val="24"/>
-          <w:szCs w:val="24"/>
-        </w:rPr>
-      </w:pPr>
-      <w:r>
-        <w:rPr>
-          <w:b w:val="false"/>
-          <w:bCs w:val="false"/>
-          <w:i w:val="false"/>
-          <w:iCs w:val="false"/>
-          <w:sz w:val="24"/>
-          <w:szCs w:val="24"/>
-        </w:rPr>
-        <w:t>Testi e link con un buon livello di contrasto specialmente rispetto al background</w:t>
-      </w:r>
-    </w:p>
-    <w:p>
-      <w:pPr>
-        <w:pStyle w:val="Normal"/>
-        <w:numPr>
-          <w:ilvl w:val="1"/>
-          <w:numId w:val="19"/>
-        </w:numPr>
-        <w:rPr>
-          <w:b/>
-          <w:b/>
-          <w:bCs/>
-          <w:i w:val="false"/>
-          <w:i w:val="false"/>
-          <w:iCs w:val="false"/>
-          <w:sz w:val="24"/>
-          <w:szCs w:val="24"/>
-        </w:rPr>
-      </w:pPr>
-      <w:r>
-        <w:rPr>
-          <w:b w:val="false"/>
-          <w:bCs w:val="false"/>
-          <w:i w:val="false"/>
-          <w:iCs w:val="false"/>
-          <w:sz w:val="24"/>
-          <w:szCs w:val="24"/>
-        </w:rPr>
-        <w:t>F</w:t>
-      </w:r>
-      <w:r>
-        <w:rPr>
-          <w:b w:val="false"/>
-          <w:bCs w:val="false"/>
-          <w:i w:val="false"/>
-          <w:iCs w:val="false"/>
-          <w:sz w:val="24"/>
-          <w:szCs w:val="24"/>
-        </w:rPr>
-        <w:t>ieldset per i form</w:t>
-      </w:r>
-    </w:p>
-    <w:p>
-      <w:pPr>
-        <w:pStyle w:val="Normal"/>
-        <w:rPr>
-          <w:b/>
-          <w:b/>
-          <w:bCs/>
-          <w:i w:val="false"/>
-          <w:i w:val="false"/>
-          <w:iCs w:val="false"/>
-          <w:sz w:val="24"/>
-          <w:szCs w:val="24"/>
-        </w:rPr>
-      </w:pPr>
-      <w:r>
-        <w:rPr>
-          <w:b w:val="false"/>
-          <w:bCs w:val="false"/>
-          <w:i w:val="false"/>
-          <w:iCs w:val="false"/>
-          <w:sz w:val="24"/>
-          <w:szCs w:val="24"/>
-        </w:rPr>
-        <w:tab/>
-        <w:t xml:space="preserve">Infine per concludere abbiamo fatto alcuni test su siti che confermano l’accessibilita’ del </w:t>
-        <w:tab/>
-        <w:t xml:space="preserve">sito, in particolare </w:t>
-      </w:r>
-      <w:r>
-        <w:rPr>
-          <w:b/>
-          <w:bCs/>
-          <w:i w:val="false"/>
-          <w:iCs w:val="false"/>
-          <w:sz w:val="24"/>
-          <w:szCs w:val="24"/>
-        </w:rPr>
-        <w:t>Lighthouse</w:t>
-      </w:r>
-      <w:r>
-        <w:rPr>
-          <w:b w:val="false"/>
-          <w:bCs w:val="false"/>
-          <w:i w:val="false"/>
-          <w:iCs w:val="false"/>
-          <w:sz w:val="24"/>
-          <w:szCs w:val="24"/>
-        </w:rPr>
-        <w:t xml:space="preserve"> di google chrome e rispettiamo il </w:t>
-      </w:r>
-      <w:r>
-        <w:rPr>
-          <w:b/>
-          <w:bCs/>
-          <w:i w:val="false"/>
-          <w:iCs w:val="false"/>
-          <w:sz w:val="24"/>
-          <w:szCs w:val="24"/>
-        </w:rPr>
-        <w:t>WCAG WAI-AAA</w:t>
-      </w:r>
-      <w:r>
-        <w:rPr>
-          <w:b w:val="false"/>
-          <w:bCs w:val="false"/>
-          <w:i w:val="false"/>
-          <w:iCs w:val="false"/>
-          <w:sz w:val="24"/>
-          <w:szCs w:val="24"/>
-        </w:rPr>
-        <w:t>.</w:t>
-      </w:r>
-    </w:p>
-    <w:p>
-      <w:pPr>
-        <w:pStyle w:val="Normal"/>
-        <w:numPr>
-          <w:ilvl w:val="0"/>
-          <w:numId w:val="19"/>
-        </w:numPr>
-        <w:rPr>
-          <w:b/>
-          <w:b/>
-          <w:bCs/>
-          <w:sz w:val="24"/>
-          <w:szCs w:val="24"/>
-        </w:rPr>
-      </w:pPr>
-      <w:r>
-        <w:rPr>
-          <w:b/>
-          <w:bCs/>
-          <w:i w:val="false"/>
-          <w:iCs w:val="false"/>
-          <w:sz w:val="24"/>
-          <w:szCs w:val="24"/>
-        </w:rPr>
-        <w:t xml:space="preserve">User-Friendly: </w:t>
-      </w:r>
-      <w:r>
-        <w:rPr>
-          <w:b w:val="false"/>
-          <w:bCs w:val="false"/>
-          <w:i w:val="false"/>
-          <w:iCs w:val="false"/>
-          <w:sz w:val="24"/>
-          <w:szCs w:val="24"/>
-        </w:rPr>
         <w:t>Un altro punto a cui abbiamo prestato molta attenzione e’ stato l’avere un sito semplice da usare ed intuitivo per i nostri visitatori ed utenti. In particolare abbiamo link con colori diversi se gia’ visitati, e un format molto simile a altri siti dello stesso tipo e simile ad alcune particolarita’ dei popolari social network, come i commenti e anche i famosi mi piace (nel nostro caso preferiti).</w:t>
       </w:r>
     </w:p>
@@ -3852,15 +3891,6 @@
         <w:rPr/>
       </w:pPr>
       <w:r>
-        <w:rPr/>
-      </w:r>
-    </w:p>
-    <w:p>
-      <w:pPr>
-        <w:pStyle w:val="Normal"/>
-        <w:rPr/>
-      </w:pPr>
-      <w:r>
         <w:rPr>
           <w:b/>
           <w:bCs/>
@@ -3868,21 +3898,6 @@
           <w:szCs w:val="32"/>
         </w:rPr>
         <w:t>4.1 Linguaggi e strumenti</w:t>
-      </w:r>
-    </w:p>
-    <w:p>
-      <w:pPr>
-        <w:pStyle w:val="Normal"/>
-        <w:rPr>
-          <w:b/>
-          <w:b/>
-          <w:bCs/>
-          <w:sz w:val="32"/>
-          <w:szCs w:val="32"/>
-        </w:rPr>
-      </w:pPr>
-      <w:r>
-        <w:rPr/>
       </w:r>
     </w:p>
     <w:p>
@@ -4144,8 +4159,10 @@
       </w:pPr>
       <w:r>
         <w:rPr>
-          <w:sz w:val="24"/>
-          <w:szCs w:val="24"/>
+          <w:b w:val="false"/>
+          <w:bCs w:val="false"/>
+          <w:i w:val="false"/>
+          <w:iCs w:val="false"/>
         </w:rPr>
       </w:r>
     </w:p>
@@ -4369,96 +4386,7 @@
           <w:sz w:val="24"/>
           <w:szCs w:val="24"/>
         </w:rPr>
-        <w:t xml:space="preserve"> file php per gestire </w:t>
-      </w:r>
-      <w:r>
-        <w:rPr>
-          <w:b w:val="false"/>
-          <w:bCs w:val="false"/>
-          <w:sz w:val="24"/>
-          <w:szCs w:val="24"/>
-        </w:rPr>
-        <w:t>il logout,</w:t>
-      </w:r>
-      <w:r>
-        <w:rPr>
-          <w:b w:val="false"/>
-          <w:bCs w:val="false"/>
-          <w:sz w:val="24"/>
-          <w:szCs w:val="24"/>
-        </w:rPr>
-        <w:t xml:space="preserve"> la modifica della bio dell’utente e/o follow/unfollow </w:t>
-      </w:r>
-      <w:r>
-        <w:rPr>
-          <w:b w:val="false"/>
-          <w:bCs w:val="false"/>
-          <w:sz w:val="24"/>
-          <w:szCs w:val="24"/>
-        </w:rPr>
-        <w:t>(</w:t>
-      </w:r>
-      <w:r>
-        <w:rPr>
-          <w:b w:val="false"/>
-          <w:bCs w:val="false"/>
-          <w:sz w:val="24"/>
-          <w:szCs w:val="24"/>
-        </w:rPr>
-        <w:t xml:space="preserve">ovvero se tu, </w:t>
-      </w:r>
-      <w:r>
-        <w:rPr>
-          <w:b w:val="false"/>
-          <w:bCs w:val="false"/>
-          <w:sz w:val="24"/>
-          <w:szCs w:val="24"/>
-        </w:rPr>
-        <w:t>in quanto utente,</w:t>
-      </w:r>
-      <w:r>
-        <w:rPr>
-          <w:b w:val="false"/>
-          <w:bCs w:val="false"/>
-          <w:sz w:val="24"/>
-          <w:szCs w:val="24"/>
-        </w:rPr>
-        <w:t xml:space="preserve"> segui o </w:t>
-      </w:r>
-      <w:r>
-        <w:rPr>
-          <w:b w:val="false"/>
-          <w:bCs w:val="false"/>
-          <w:sz w:val="24"/>
-          <w:szCs w:val="24"/>
-        </w:rPr>
-        <w:t>meno</w:t>
-      </w:r>
-      <w:r>
-        <w:rPr>
-          <w:b w:val="false"/>
-          <w:bCs w:val="false"/>
-          <w:sz w:val="24"/>
-          <w:szCs w:val="24"/>
-        </w:rPr>
-        <w:t xml:space="preserve"> quell’altro utente</w:t>
-      </w:r>
-      <w:r>
-        <w:rPr>
-          <w:b w:val="false"/>
-          <w:bCs w:val="false"/>
-          <w:sz w:val="24"/>
-          <w:szCs w:val="24"/>
-        </w:rPr>
-        <w:t>).</w:t>
-      </w:r>
-      <w:r>
-        <w:rPr>
-          <w:b w:val="false"/>
-          <w:bCs w:val="false"/>
-          <w:sz w:val="24"/>
-          <w:szCs w:val="24"/>
-        </w:rPr>
+        <w:t xml:space="preserve"> file php per gestire il logout, la modifica della bio dell’utente e/o follow/unfollow (ovvero se tu, in quanto utente, segui o meno quell’altro utente).</w:t>
         <w:br/>
         <w:t>Il pulsante di modifica bio appare solo se hai fatto il login e sei nella tua pagina profilo personale, e il pulsante di follow/unfollow solo se hai fatto il login e sei nella pagina di un altro utente.</w:t>
       </w:r>
@@ -4599,16 +4527,7 @@
           <w:sz w:val="24"/>
           <w:szCs w:val="24"/>
         </w:rPr>
-        <w:t xml:space="preserve"> </w:t>
-      </w:r>
-      <w:r>
-        <w:rPr>
-          <w:b w:val="false"/>
-          <w:bCs w:val="false"/>
-          <w:sz w:val="24"/>
-          <w:szCs w:val="24"/>
-        </w:rPr>
-        <w:t>file per comporre la pagina iniziale del sito.</w:t>
+        <w:t xml:space="preserve"> file per comporre la pagina iniziale del sito.</w:t>
       </w:r>
     </w:p>
     <w:p>
@@ -4853,60 +4772,57 @@
       <w:pPr>
         <w:pStyle w:val="Normal"/>
         <w:rPr>
-          <w:b/>
-          <w:b/>
-          <w:bCs/>
-          <w:sz w:val="24"/>
-          <w:szCs w:val="24"/>
-        </w:rPr>
-      </w:pPr>
-      <w:r>
-        <w:rPr>
-          <w:b w:val="false"/>
-          <w:bCs w:val="false"/>
-          <w:sz w:val="24"/>
-          <w:szCs w:val="24"/>
-        </w:rPr>
-        <w:t>Come possiamo notare alcuni php iniziano con la lettera maiuscola, mentre altri no.</w:t>
-      </w:r>
-    </w:p>
-    <w:p>
-      <w:pPr>
-        <w:pStyle w:val="Normal"/>
-        <w:rPr>
-          <w:b/>
-          <w:b/>
-          <w:bCs/>
-          <w:sz w:val="24"/>
-          <w:szCs w:val="24"/>
-        </w:rPr>
-      </w:pPr>
-      <w:r>
-        <w:rPr>
-          <w:b w:val="false"/>
-          <w:bCs w:val="false"/>
-          <w:sz w:val="24"/>
-          <w:szCs w:val="24"/>
-        </w:rPr>
-        <w:t>Questo e’ voluto e serve per distinguere i file php usati per comporre html ( lettera maiuscola), da quelli usati di supporto per eseguire le varie azioni (per esempio: commenti, preferiti, logout)</w:t>
-      </w:r>
-    </w:p>
-    <w:p>
-      <w:pPr>
-        <w:pStyle w:val="Normal"/>
-        <w:rPr>
           <w:b w:val="false"/>
           <w:b w:val="false"/>
           <w:bCs w:val="false"/>
-        </w:rPr>
-      </w:pPr>
-      <w:r>
-        <w:rPr>
-          <w:b/>
-          <w:bCs/>
-          <w:sz w:val="24"/>
-          <w:szCs w:val="24"/>
-        </w:rPr>
+          <w:sz w:val="24"/>
+          <w:szCs w:val="24"/>
+        </w:rPr>
+      </w:pPr>
+      <w:r>
+        <w:rPr/>
+      </w:r>
+    </w:p>
+    <w:p>
+      <w:pPr>
+        <w:pStyle w:val="Normal"/>
+        <w:rPr>
+          <w:b/>
+          <w:b/>
+          <w:bCs/>
+          <w:sz w:val="24"/>
+          <w:szCs w:val="24"/>
+        </w:rPr>
+      </w:pPr>
+      <w:r>
+        <w:rPr>
+          <w:b w:val="false"/>
+          <w:bCs w:val="false"/>
+          <w:sz w:val="24"/>
+          <w:szCs w:val="24"/>
+        </w:rPr>
+        <w:t>Come possiamo notare alcuni php iniziano con la lettera maiuscola, mentre altri no.</w:t>
+      </w:r>
+    </w:p>
+    <w:p>
+      <w:pPr>
+        <w:pStyle w:val="Normal"/>
+        <w:rPr>
+          <w:b/>
+          <w:b/>
+          <w:bCs/>
+          <w:sz w:val="24"/>
+          <w:szCs w:val="24"/>
+        </w:rPr>
+      </w:pPr>
+      <w:r>
+        <w:rPr>
+          <w:b w:val="false"/>
+          <w:bCs w:val="false"/>
+          <w:sz w:val="24"/>
+          <w:szCs w:val="24"/>
+        </w:rPr>
+        <w:t>Questo e’ voluto e serve per distinguere i file php usati per comporre html ( lettera maiuscola), da quelli usati di supporto per eseguire le varie azioni (per esempio: commenti, preferiti, logout)</w:t>
       </w:r>
     </w:p>
     <w:p>
@@ -4920,10 +4836,8 @@
       </w:pPr>
       <w:r>
         <w:rPr>
-          <w:b/>
-          <w:bCs/>
-          <w:sz w:val="24"/>
-          <w:szCs w:val="24"/>
+          <w:b w:val="false"/>
+          <w:bCs w:val="false"/>
         </w:rPr>
       </w:r>
     </w:p>
@@ -4938,10 +4852,24 @@
       </w:pPr>
       <w:r>
         <w:rPr>
-          <w:b/>
-          <w:bCs/>
-          <w:sz w:val="24"/>
-          <w:szCs w:val="24"/>
+          <w:b w:val="false"/>
+          <w:bCs w:val="false"/>
+        </w:rPr>
+      </w:r>
+    </w:p>
+    <w:p>
+      <w:pPr>
+        <w:pStyle w:val="Normal"/>
+        <w:rPr>
+          <w:b w:val="false"/>
+          <w:b w:val="false"/>
+          <w:bCs w:val="false"/>
+        </w:rPr>
+      </w:pPr>
+      <w:r>
+        <w:rPr>
+          <w:b w:val="false"/>
+          <w:bCs w:val="false"/>
         </w:rPr>
       </w:r>
     </w:p>
@@ -5123,7 +5051,7 @@
     <w:p>
       <w:pPr>
         <w:pStyle w:val="ListParagraph"/>
-        <w:ind w:hanging="0"/>
+        <w:ind w:left="720" w:hanging="0"/>
         <w:rPr>
           <w:sz w:val="24"/>
           <w:szCs w:val="24"/>
@@ -5131,7 +5059,11 @@
         </w:rPr>
       </w:pPr>
       <w:r>
-        <w:rPr/>
+        <w:rPr>
+          <w:sz w:val="24"/>
+          <w:szCs w:val="24"/>
+          <w:lang w:val="en-US"/>
+        </w:rPr>
       </w:r>
     </w:p>
     <w:p>
@@ -8029,6 +7961,8 @@
       </w:pPr>
       <w:rPr>
         <w:rFonts w:ascii="Symbol" w:hAnsi="Symbol" w:cs="Symbol" w:hint="default"/>
+        <w:sz w:val="24"/>
+        <w:b/>
         <w:rFonts w:cs="OpenSymbol"/>
       </w:rPr>
     </w:lvl>
@@ -8045,6 +7979,8 @@
       </w:pPr>
       <w:rPr>
         <w:rFonts w:ascii="OpenSymbol" w:hAnsi="OpenSymbol" w:cs="OpenSymbol" w:hint="default"/>
+        <w:sz w:val="24"/>
+        <w:b/>
         <w:rFonts w:cs="OpenSymbol"/>
       </w:rPr>
     </w:lvl>
@@ -8175,6 +8111,8 @@
       </w:pPr>
       <w:rPr>
         <w:rFonts w:ascii="Symbol" w:hAnsi="Symbol" w:cs="Symbol" w:hint="default"/>
+        <w:sz w:val="24"/>
+        <w:b w:val="false"/>
         <w:rFonts w:cs="OpenSymbol"/>
       </w:rPr>
     </w:lvl>
@@ -8321,6 +8259,8 @@
       </w:pPr>
       <w:rPr>
         <w:rFonts w:ascii="Symbol" w:hAnsi="Symbol" w:cs="Symbol" w:hint="default"/>
+        <w:sz w:val="24"/>
+        <w:b/>
         <w:rFonts w:cs="OpenSymbol"/>
       </w:rPr>
     </w:lvl>
@@ -8465,7 +8405,6 @@
         </w:tabs>
         <w:ind w:left="720" w:hanging="360"/>
       </w:pPr>
-      <w:rPr/>
     </w:lvl>
     <w:lvl w:ilvl="1">
       <w:start w:val="1"/>
@@ -8478,7 +8417,6 @@
         </w:tabs>
         <w:ind w:left="1080" w:hanging="360"/>
       </w:pPr>
-      <w:rPr/>
     </w:lvl>
     <w:lvl w:ilvl="2">
       <w:start w:val="1"/>
@@ -8491,7 +8429,6 @@
         </w:tabs>
         <w:ind w:left="1440" w:hanging="360"/>
       </w:pPr>
-      <w:rPr/>
     </w:lvl>
     <w:lvl w:ilvl="3">
       <w:start w:val="1"/>
@@ -8504,7 +8441,6 @@
         </w:tabs>
         <w:ind w:left="1800" w:hanging="360"/>
       </w:pPr>
-      <w:rPr/>
     </w:lvl>
     <w:lvl w:ilvl="4">
       <w:start w:val="1"/>
@@ -8517,7 +8453,6 @@
         </w:tabs>
         <w:ind w:left="2160" w:hanging="360"/>
       </w:pPr>
-      <w:rPr/>
     </w:lvl>
     <w:lvl w:ilvl="5">
       <w:start w:val="1"/>
@@ -8530,7 +8465,6 @@
         </w:tabs>
         <w:ind w:left="2520" w:hanging="360"/>
       </w:pPr>
-      <w:rPr/>
     </w:lvl>
     <w:lvl w:ilvl="6">
       <w:start w:val="1"/>
@@ -8543,7 +8477,6 @@
         </w:tabs>
         <w:ind w:left="2880" w:hanging="360"/>
       </w:pPr>
-      <w:rPr/>
     </w:lvl>
     <w:lvl w:ilvl="7">
       <w:start w:val="1"/>
@@ -8556,7 +8489,6 @@
         </w:tabs>
         <w:ind w:left="3240" w:hanging="360"/>
       </w:pPr>
-      <w:rPr/>
     </w:lvl>
     <w:lvl w:ilvl="8">
       <w:start w:val="1"/>
@@ -8569,7 +8501,6 @@
         </w:tabs>
         <w:ind w:left="3600" w:hanging="360"/>
       </w:pPr>
-      <w:rPr/>
     </w:lvl>
   </w:abstractNum>
   <w:abstractNum w:abstractNumId="23">
@@ -10651,6 +10582,1290 @@
     <w:qFormat/>
     <w:rPr/>
   </w:style>
+  <w:style w:type="character" w:styleId="ListLabel210">
+    <w:name w:val="ListLabel 210"/>
+    <w:qFormat/>
+    <w:rPr>
+      <w:rFonts w:cs="Symbol"/>
+      <w:sz w:val="24"/>
+    </w:rPr>
+  </w:style>
+  <w:style w:type="character" w:styleId="ListLabel211">
+    <w:name w:val="ListLabel 211"/>
+    <w:qFormat/>
+    <w:rPr>
+      <w:rFonts w:cs="Courier New"/>
+    </w:rPr>
+  </w:style>
+  <w:style w:type="character" w:styleId="ListLabel212">
+    <w:name w:val="ListLabel 212"/>
+    <w:qFormat/>
+    <w:rPr>
+      <w:rFonts w:cs="Wingdings"/>
+    </w:rPr>
+  </w:style>
+  <w:style w:type="character" w:styleId="ListLabel213">
+    <w:name w:val="ListLabel 213"/>
+    <w:qFormat/>
+    <w:rPr>
+      <w:rFonts w:cs="Symbol"/>
+    </w:rPr>
+  </w:style>
+  <w:style w:type="character" w:styleId="ListLabel214">
+    <w:name w:val="ListLabel 214"/>
+    <w:qFormat/>
+    <w:rPr>
+      <w:rFonts w:cs="Courier New"/>
+    </w:rPr>
+  </w:style>
+  <w:style w:type="character" w:styleId="ListLabel215">
+    <w:name w:val="ListLabel 215"/>
+    <w:qFormat/>
+    <w:rPr>
+      <w:rFonts w:cs="Wingdings"/>
+    </w:rPr>
+  </w:style>
+  <w:style w:type="character" w:styleId="ListLabel216">
+    <w:name w:val="ListLabel 216"/>
+    <w:qFormat/>
+    <w:rPr>
+      <w:rFonts w:cs="Symbol"/>
+    </w:rPr>
+  </w:style>
+  <w:style w:type="character" w:styleId="ListLabel217">
+    <w:name w:val="ListLabel 217"/>
+    <w:qFormat/>
+    <w:rPr>
+      <w:rFonts w:cs="Courier New"/>
+    </w:rPr>
+  </w:style>
+  <w:style w:type="character" w:styleId="ListLabel218">
+    <w:name w:val="ListLabel 218"/>
+    <w:qFormat/>
+    <w:rPr>
+      <w:rFonts w:cs="Wingdings"/>
+    </w:rPr>
+  </w:style>
+  <w:style w:type="character" w:styleId="ListLabel219">
+    <w:name w:val="ListLabel 219"/>
+    <w:qFormat/>
+    <w:rPr>
+      <w:rFonts w:cs="Symbol"/>
+      <w:sz w:val="24"/>
+    </w:rPr>
+  </w:style>
+  <w:style w:type="character" w:styleId="ListLabel220">
+    <w:name w:val="ListLabel 220"/>
+    <w:qFormat/>
+    <w:rPr>
+      <w:rFonts w:cs="Courier New"/>
+    </w:rPr>
+  </w:style>
+  <w:style w:type="character" w:styleId="ListLabel221">
+    <w:name w:val="ListLabel 221"/>
+    <w:qFormat/>
+    <w:rPr>
+      <w:rFonts w:cs="Wingdings"/>
+    </w:rPr>
+  </w:style>
+  <w:style w:type="character" w:styleId="ListLabel222">
+    <w:name w:val="ListLabel 222"/>
+    <w:qFormat/>
+    <w:rPr>
+      <w:rFonts w:cs="Symbol"/>
+    </w:rPr>
+  </w:style>
+  <w:style w:type="character" w:styleId="ListLabel223">
+    <w:name w:val="ListLabel 223"/>
+    <w:qFormat/>
+    <w:rPr>
+      <w:rFonts w:cs="Courier New"/>
+    </w:rPr>
+  </w:style>
+  <w:style w:type="character" w:styleId="ListLabel224">
+    <w:name w:val="ListLabel 224"/>
+    <w:qFormat/>
+    <w:rPr>
+      <w:rFonts w:cs="Wingdings"/>
+    </w:rPr>
+  </w:style>
+  <w:style w:type="character" w:styleId="ListLabel225">
+    <w:name w:val="ListLabel 225"/>
+    <w:qFormat/>
+    <w:rPr>
+      <w:rFonts w:cs="Symbol"/>
+    </w:rPr>
+  </w:style>
+  <w:style w:type="character" w:styleId="ListLabel226">
+    <w:name w:val="ListLabel 226"/>
+    <w:qFormat/>
+    <w:rPr>
+      <w:rFonts w:cs="Courier New"/>
+    </w:rPr>
+  </w:style>
+  <w:style w:type="character" w:styleId="ListLabel227">
+    <w:name w:val="ListLabel 227"/>
+    <w:qFormat/>
+    <w:rPr>
+      <w:rFonts w:cs="Wingdings"/>
+    </w:rPr>
+  </w:style>
+  <w:style w:type="character" w:styleId="ListLabel228">
+    <w:name w:val="ListLabel 228"/>
+    <w:qFormat/>
+    <w:rPr>
+      <w:rFonts w:cs="Symbol"/>
+      <w:sz w:val="24"/>
+    </w:rPr>
+  </w:style>
+  <w:style w:type="character" w:styleId="ListLabel229">
+    <w:name w:val="ListLabel 229"/>
+    <w:qFormat/>
+    <w:rPr>
+      <w:rFonts w:cs="Courier New"/>
+    </w:rPr>
+  </w:style>
+  <w:style w:type="character" w:styleId="ListLabel230">
+    <w:name w:val="ListLabel 230"/>
+    <w:qFormat/>
+    <w:rPr>
+      <w:rFonts w:cs="Wingdings"/>
+    </w:rPr>
+  </w:style>
+  <w:style w:type="character" w:styleId="ListLabel231">
+    <w:name w:val="ListLabel 231"/>
+    <w:qFormat/>
+    <w:rPr>
+      <w:rFonts w:cs="Symbol"/>
+    </w:rPr>
+  </w:style>
+  <w:style w:type="character" w:styleId="ListLabel232">
+    <w:name w:val="ListLabel 232"/>
+    <w:qFormat/>
+    <w:rPr>
+      <w:rFonts w:cs="Courier New"/>
+    </w:rPr>
+  </w:style>
+  <w:style w:type="character" w:styleId="ListLabel233">
+    <w:name w:val="ListLabel 233"/>
+    <w:qFormat/>
+    <w:rPr>
+      <w:rFonts w:cs="Wingdings"/>
+    </w:rPr>
+  </w:style>
+  <w:style w:type="character" w:styleId="ListLabel234">
+    <w:name w:val="ListLabel 234"/>
+    <w:qFormat/>
+    <w:rPr>
+      <w:rFonts w:cs="Symbol"/>
+    </w:rPr>
+  </w:style>
+  <w:style w:type="character" w:styleId="ListLabel235">
+    <w:name w:val="ListLabel 235"/>
+    <w:qFormat/>
+    <w:rPr>
+      <w:rFonts w:cs="Courier New"/>
+    </w:rPr>
+  </w:style>
+  <w:style w:type="character" w:styleId="ListLabel236">
+    <w:name w:val="ListLabel 236"/>
+    <w:qFormat/>
+    <w:rPr>
+      <w:rFonts w:cs="Wingdings"/>
+    </w:rPr>
+  </w:style>
+  <w:style w:type="character" w:styleId="ListLabel237">
+    <w:name w:val="ListLabel 237"/>
+    <w:qFormat/>
+    <w:rPr>
+      <w:rFonts w:cs="Symbol"/>
+      <w:sz w:val="24"/>
+    </w:rPr>
+  </w:style>
+  <w:style w:type="character" w:styleId="ListLabel238">
+    <w:name w:val="ListLabel 238"/>
+    <w:qFormat/>
+    <w:rPr>
+      <w:rFonts w:cs="Courier New"/>
+    </w:rPr>
+  </w:style>
+  <w:style w:type="character" w:styleId="ListLabel239">
+    <w:name w:val="ListLabel 239"/>
+    <w:qFormat/>
+    <w:rPr>
+      <w:rFonts w:cs="Wingdings"/>
+    </w:rPr>
+  </w:style>
+  <w:style w:type="character" w:styleId="ListLabel240">
+    <w:name w:val="ListLabel 240"/>
+    <w:qFormat/>
+    <w:rPr>
+      <w:rFonts w:cs="Symbol"/>
+    </w:rPr>
+  </w:style>
+  <w:style w:type="character" w:styleId="ListLabel241">
+    <w:name w:val="ListLabel 241"/>
+    <w:qFormat/>
+    <w:rPr>
+      <w:rFonts w:cs="Courier New"/>
+    </w:rPr>
+  </w:style>
+  <w:style w:type="character" w:styleId="ListLabel242">
+    <w:name w:val="ListLabel 242"/>
+    <w:qFormat/>
+    <w:rPr>
+      <w:rFonts w:cs="Wingdings"/>
+    </w:rPr>
+  </w:style>
+  <w:style w:type="character" w:styleId="ListLabel243">
+    <w:name w:val="ListLabel 243"/>
+    <w:qFormat/>
+    <w:rPr>
+      <w:rFonts w:cs="Symbol"/>
+    </w:rPr>
+  </w:style>
+  <w:style w:type="character" w:styleId="ListLabel244">
+    <w:name w:val="ListLabel 244"/>
+    <w:qFormat/>
+    <w:rPr>
+      <w:rFonts w:cs="Courier New"/>
+    </w:rPr>
+  </w:style>
+  <w:style w:type="character" w:styleId="ListLabel245">
+    <w:name w:val="ListLabel 245"/>
+    <w:qFormat/>
+    <w:rPr>
+      <w:rFonts w:cs="Wingdings"/>
+    </w:rPr>
+  </w:style>
+  <w:style w:type="character" w:styleId="ListLabel246">
+    <w:name w:val="ListLabel 246"/>
+    <w:qFormat/>
+    <w:rPr>
+      <w:rFonts w:cs="Symbol"/>
+      <w:sz w:val="24"/>
+    </w:rPr>
+  </w:style>
+  <w:style w:type="character" w:styleId="ListLabel247">
+    <w:name w:val="ListLabel 247"/>
+    <w:qFormat/>
+    <w:rPr>
+      <w:rFonts w:cs="Courier New"/>
+    </w:rPr>
+  </w:style>
+  <w:style w:type="character" w:styleId="ListLabel248">
+    <w:name w:val="ListLabel 248"/>
+    <w:qFormat/>
+    <w:rPr>
+      <w:rFonts w:cs="Wingdings"/>
+    </w:rPr>
+  </w:style>
+  <w:style w:type="character" w:styleId="ListLabel249">
+    <w:name w:val="ListLabel 249"/>
+    <w:qFormat/>
+    <w:rPr>
+      <w:rFonts w:cs="Symbol"/>
+    </w:rPr>
+  </w:style>
+  <w:style w:type="character" w:styleId="ListLabel250">
+    <w:name w:val="ListLabel 250"/>
+    <w:qFormat/>
+    <w:rPr>
+      <w:rFonts w:cs="Courier New"/>
+    </w:rPr>
+  </w:style>
+  <w:style w:type="character" w:styleId="ListLabel251">
+    <w:name w:val="ListLabel 251"/>
+    <w:qFormat/>
+    <w:rPr>
+      <w:rFonts w:cs="Wingdings"/>
+    </w:rPr>
+  </w:style>
+  <w:style w:type="character" w:styleId="ListLabel252">
+    <w:name w:val="ListLabel 252"/>
+    <w:qFormat/>
+    <w:rPr>
+      <w:rFonts w:cs="Symbol"/>
+    </w:rPr>
+  </w:style>
+  <w:style w:type="character" w:styleId="ListLabel253">
+    <w:name w:val="ListLabel 253"/>
+    <w:qFormat/>
+    <w:rPr>
+      <w:rFonts w:cs="Courier New"/>
+    </w:rPr>
+  </w:style>
+  <w:style w:type="character" w:styleId="ListLabel254">
+    <w:name w:val="ListLabel 254"/>
+    <w:qFormat/>
+    <w:rPr>
+      <w:rFonts w:cs="Wingdings"/>
+    </w:rPr>
+  </w:style>
+  <w:style w:type="character" w:styleId="ListLabel255">
+    <w:name w:val="ListLabel 255"/>
+    <w:qFormat/>
+    <w:rPr>
+      <w:rFonts w:cs="Symbol"/>
+    </w:rPr>
+  </w:style>
+  <w:style w:type="character" w:styleId="ListLabel256">
+    <w:name w:val="ListLabel 256"/>
+    <w:qFormat/>
+    <w:rPr>
+      <w:rFonts w:cs="Courier New"/>
+    </w:rPr>
+  </w:style>
+  <w:style w:type="character" w:styleId="ListLabel257">
+    <w:name w:val="ListLabel 257"/>
+    <w:qFormat/>
+    <w:rPr>
+      <w:rFonts w:cs="Wingdings"/>
+    </w:rPr>
+  </w:style>
+  <w:style w:type="character" w:styleId="ListLabel258">
+    <w:name w:val="ListLabel 258"/>
+    <w:qFormat/>
+    <w:rPr>
+      <w:rFonts w:cs="Symbol"/>
+    </w:rPr>
+  </w:style>
+  <w:style w:type="character" w:styleId="ListLabel259">
+    <w:name w:val="ListLabel 259"/>
+    <w:qFormat/>
+    <w:rPr>
+      <w:rFonts w:cs="Courier New"/>
+    </w:rPr>
+  </w:style>
+  <w:style w:type="character" w:styleId="ListLabel260">
+    <w:name w:val="ListLabel 260"/>
+    <w:qFormat/>
+    <w:rPr>
+      <w:rFonts w:cs="Wingdings"/>
+    </w:rPr>
+  </w:style>
+  <w:style w:type="character" w:styleId="ListLabel261">
+    <w:name w:val="ListLabel 261"/>
+    <w:qFormat/>
+    <w:rPr>
+      <w:rFonts w:cs="Symbol"/>
+    </w:rPr>
+  </w:style>
+  <w:style w:type="character" w:styleId="ListLabel262">
+    <w:name w:val="ListLabel 262"/>
+    <w:qFormat/>
+    <w:rPr>
+      <w:rFonts w:cs="Courier New"/>
+    </w:rPr>
+  </w:style>
+  <w:style w:type="character" w:styleId="ListLabel263">
+    <w:name w:val="ListLabel 263"/>
+    <w:qFormat/>
+    <w:rPr>
+      <w:rFonts w:cs="Wingdings"/>
+    </w:rPr>
+  </w:style>
+  <w:style w:type="character" w:styleId="ListLabel264">
+    <w:name w:val="ListLabel 264"/>
+    <w:qFormat/>
+    <w:rPr>
+      <w:rFonts w:cs="Symbol"/>
+      <w:sz w:val="24"/>
+    </w:rPr>
+  </w:style>
+  <w:style w:type="character" w:styleId="ListLabel265">
+    <w:name w:val="ListLabel 265"/>
+    <w:qFormat/>
+    <w:rPr>
+      <w:rFonts w:cs="Courier New"/>
+    </w:rPr>
+  </w:style>
+  <w:style w:type="character" w:styleId="ListLabel266">
+    <w:name w:val="ListLabel 266"/>
+    <w:qFormat/>
+    <w:rPr>
+      <w:rFonts w:cs="Wingdings"/>
+    </w:rPr>
+  </w:style>
+  <w:style w:type="character" w:styleId="ListLabel267">
+    <w:name w:val="ListLabel 267"/>
+    <w:qFormat/>
+    <w:rPr>
+      <w:rFonts w:cs="Symbol"/>
+    </w:rPr>
+  </w:style>
+  <w:style w:type="character" w:styleId="ListLabel268">
+    <w:name w:val="ListLabel 268"/>
+    <w:qFormat/>
+    <w:rPr>
+      <w:rFonts w:cs="Courier New"/>
+    </w:rPr>
+  </w:style>
+  <w:style w:type="character" w:styleId="ListLabel269">
+    <w:name w:val="ListLabel 269"/>
+    <w:qFormat/>
+    <w:rPr>
+      <w:rFonts w:cs="Wingdings"/>
+    </w:rPr>
+  </w:style>
+  <w:style w:type="character" w:styleId="ListLabel270">
+    <w:name w:val="ListLabel 270"/>
+    <w:qFormat/>
+    <w:rPr>
+      <w:rFonts w:cs="Symbol"/>
+    </w:rPr>
+  </w:style>
+  <w:style w:type="character" w:styleId="ListLabel271">
+    <w:name w:val="ListLabel 271"/>
+    <w:qFormat/>
+    <w:rPr>
+      <w:rFonts w:cs="Courier New"/>
+    </w:rPr>
+  </w:style>
+  <w:style w:type="character" w:styleId="ListLabel272">
+    <w:name w:val="ListLabel 272"/>
+    <w:qFormat/>
+    <w:rPr>
+      <w:rFonts w:cs="Wingdings"/>
+    </w:rPr>
+  </w:style>
+  <w:style w:type="character" w:styleId="ListLabel273">
+    <w:name w:val="ListLabel 273"/>
+    <w:qFormat/>
+    <w:rPr>
+      <w:rFonts w:cs="Symbol"/>
+      <w:sz w:val="24"/>
+    </w:rPr>
+  </w:style>
+  <w:style w:type="character" w:styleId="ListLabel274">
+    <w:name w:val="ListLabel 274"/>
+    <w:qFormat/>
+    <w:rPr>
+      <w:rFonts w:cs="Courier New"/>
+    </w:rPr>
+  </w:style>
+  <w:style w:type="character" w:styleId="ListLabel275">
+    <w:name w:val="ListLabel 275"/>
+    <w:qFormat/>
+    <w:rPr>
+      <w:rFonts w:cs="Wingdings"/>
+    </w:rPr>
+  </w:style>
+  <w:style w:type="character" w:styleId="ListLabel276">
+    <w:name w:val="ListLabel 276"/>
+    <w:qFormat/>
+    <w:rPr>
+      <w:rFonts w:cs="Symbol"/>
+    </w:rPr>
+  </w:style>
+  <w:style w:type="character" w:styleId="ListLabel277">
+    <w:name w:val="ListLabel 277"/>
+    <w:qFormat/>
+    <w:rPr>
+      <w:rFonts w:cs="Courier New"/>
+    </w:rPr>
+  </w:style>
+  <w:style w:type="character" w:styleId="ListLabel278">
+    <w:name w:val="ListLabel 278"/>
+    <w:qFormat/>
+    <w:rPr>
+      <w:rFonts w:cs="Wingdings"/>
+    </w:rPr>
+  </w:style>
+  <w:style w:type="character" w:styleId="ListLabel279">
+    <w:name w:val="ListLabel 279"/>
+    <w:qFormat/>
+    <w:rPr>
+      <w:rFonts w:cs="Symbol"/>
+    </w:rPr>
+  </w:style>
+  <w:style w:type="character" w:styleId="ListLabel280">
+    <w:name w:val="ListLabel 280"/>
+    <w:qFormat/>
+    <w:rPr>
+      <w:rFonts w:cs="Courier New"/>
+    </w:rPr>
+  </w:style>
+  <w:style w:type="character" w:styleId="ListLabel281">
+    <w:name w:val="ListLabel 281"/>
+    <w:qFormat/>
+    <w:rPr>
+      <w:rFonts w:cs="Wingdings"/>
+    </w:rPr>
+  </w:style>
+  <w:style w:type="character" w:styleId="ListLabel282">
+    <w:name w:val="ListLabel 282"/>
+    <w:qFormat/>
+    <w:rPr>
+      <w:rFonts w:cs="Symbol"/>
+      <w:sz w:val="24"/>
+    </w:rPr>
+  </w:style>
+  <w:style w:type="character" w:styleId="ListLabel283">
+    <w:name w:val="ListLabel 283"/>
+    <w:qFormat/>
+    <w:rPr>
+      <w:rFonts w:cs="Courier New"/>
+    </w:rPr>
+  </w:style>
+  <w:style w:type="character" w:styleId="ListLabel284">
+    <w:name w:val="ListLabel 284"/>
+    <w:qFormat/>
+    <w:rPr>
+      <w:rFonts w:cs="Wingdings"/>
+    </w:rPr>
+  </w:style>
+  <w:style w:type="character" w:styleId="ListLabel285">
+    <w:name w:val="ListLabel 285"/>
+    <w:qFormat/>
+    <w:rPr>
+      <w:rFonts w:cs="Symbol"/>
+    </w:rPr>
+  </w:style>
+  <w:style w:type="character" w:styleId="ListLabel286">
+    <w:name w:val="ListLabel 286"/>
+    <w:qFormat/>
+    <w:rPr>
+      <w:rFonts w:cs="Courier New"/>
+    </w:rPr>
+  </w:style>
+  <w:style w:type="character" w:styleId="ListLabel287">
+    <w:name w:val="ListLabel 287"/>
+    <w:qFormat/>
+    <w:rPr>
+      <w:rFonts w:cs="Wingdings"/>
+    </w:rPr>
+  </w:style>
+  <w:style w:type="character" w:styleId="ListLabel288">
+    <w:name w:val="ListLabel 288"/>
+    <w:qFormat/>
+    <w:rPr>
+      <w:rFonts w:cs="Symbol"/>
+    </w:rPr>
+  </w:style>
+  <w:style w:type="character" w:styleId="ListLabel289">
+    <w:name w:val="ListLabel 289"/>
+    <w:qFormat/>
+    <w:rPr>
+      <w:rFonts w:cs="Courier New"/>
+    </w:rPr>
+  </w:style>
+  <w:style w:type="character" w:styleId="ListLabel290">
+    <w:name w:val="ListLabel 290"/>
+    <w:qFormat/>
+    <w:rPr>
+      <w:rFonts w:cs="Wingdings"/>
+    </w:rPr>
+  </w:style>
+  <w:style w:type="character" w:styleId="ListLabel291">
+    <w:name w:val="ListLabel 291"/>
+    <w:qFormat/>
+    <w:rPr>
+      <w:rFonts w:cs="Symbol"/>
+      <w:sz w:val="24"/>
+    </w:rPr>
+  </w:style>
+  <w:style w:type="character" w:styleId="ListLabel292">
+    <w:name w:val="ListLabel 292"/>
+    <w:qFormat/>
+    <w:rPr>
+      <w:rFonts w:cs="Courier New"/>
+    </w:rPr>
+  </w:style>
+  <w:style w:type="character" w:styleId="ListLabel293">
+    <w:name w:val="ListLabel 293"/>
+    <w:qFormat/>
+    <w:rPr>
+      <w:rFonts w:cs="Wingdings"/>
+    </w:rPr>
+  </w:style>
+  <w:style w:type="character" w:styleId="ListLabel294">
+    <w:name w:val="ListLabel 294"/>
+    <w:qFormat/>
+    <w:rPr>
+      <w:rFonts w:cs="Symbol"/>
+    </w:rPr>
+  </w:style>
+  <w:style w:type="character" w:styleId="ListLabel295">
+    <w:name w:val="ListLabel 295"/>
+    <w:qFormat/>
+    <w:rPr>
+      <w:rFonts w:cs="Courier New"/>
+    </w:rPr>
+  </w:style>
+  <w:style w:type="character" w:styleId="ListLabel296">
+    <w:name w:val="ListLabel 296"/>
+    <w:qFormat/>
+    <w:rPr>
+      <w:rFonts w:cs="Wingdings"/>
+    </w:rPr>
+  </w:style>
+  <w:style w:type="character" w:styleId="ListLabel297">
+    <w:name w:val="ListLabel 297"/>
+    <w:qFormat/>
+    <w:rPr>
+      <w:rFonts w:cs="Symbol"/>
+    </w:rPr>
+  </w:style>
+  <w:style w:type="character" w:styleId="ListLabel298">
+    <w:name w:val="ListLabel 298"/>
+    <w:qFormat/>
+    <w:rPr>
+      <w:rFonts w:cs="Courier New"/>
+    </w:rPr>
+  </w:style>
+  <w:style w:type="character" w:styleId="ListLabel299">
+    <w:name w:val="ListLabel 299"/>
+    <w:qFormat/>
+    <w:rPr>
+      <w:rFonts w:cs="Wingdings"/>
+    </w:rPr>
+  </w:style>
+  <w:style w:type="character" w:styleId="ListLabel300">
+    <w:name w:val="ListLabel 300"/>
+    <w:qFormat/>
+    <w:rPr>
+      <w:rFonts w:cs="Symbol"/>
+      <w:sz w:val="24"/>
+    </w:rPr>
+  </w:style>
+  <w:style w:type="character" w:styleId="ListLabel301">
+    <w:name w:val="ListLabel 301"/>
+    <w:qFormat/>
+    <w:rPr>
+      <w:rFonts w:cs="Courier New"/>
+    </w:rPr>
+  </w:style>
+  <w:style w:type="character" w:styleId="ListLabel302">
+    <w:name w:val="ListLabel 302"/>
+    <w:qFormat/>
+    <w:rPr>
+      <w:rFonts w:cs="Wingdings"/>
+    </w:rPr>
+  </w:style>
+  <w:style w:type="character" w:styleId="ListLabel303">
+    <w:name w:val="ListLabel 303"/>
+    <w:qFormat/>
+    <w:rPr>
+      <w:rFonts w:cs="Symbol"/>
+    </w:rPr>
+  </w:style>
+  <w:style w:type="character" w:styleId="ListLabel304">
+    <w:name w:val="ListLabel 304"/>
+    <w:qFormat/>
+    <w:rPr>
+      <w:rFonts w:cs="Courier New"/>
+    </w:rPr>
+  </w:style>
+  <w:style w:type="character" w:styleId="ListLabel305">
+    <w:name w:val="ListLabel 305"/>
+    <w:qFormat/>
+    <w:rPr>
+      <w:rFonts w:cs="Wingdings"/>
+    </w:rPr>
+  </w:style>
+  <w:style w:type="character" w:styleId="ListLabel306">
+    <w:name w:val="ListLabel 306"/>
+    <w:qFormat/>
+    <w:rPr>
+      <w:rFonts w:cs="Symbol"/>
+    </w:rPr>
+  </w:style>
+  <w:style w:type="character" w:styleId="ListLabel307">
+    <w:name w:val="ListLabel 307"/>
+    <w:qFormat/>
+    <w:rPr>
+      <w:rFonts w:cs="Courier New"/>
+    </w:rPr>
+  </w:style>
+  <w:style w:type="character" w:styleId="ListLabel308">
+    <w:name w:val="ListLabel 308"/>
+    <w:qFormat/>
+    <w:rPr>
+      <w:rFonts w:cs="Wingdings"/>
+    </w:rPr>
+  </w:style>
+  <w:style w:type="character" w:styleId="ListLabel309">
+    <w:name w:val="ListLabel 309"/>
+    <w:qFormat/>
+    <w:rPr>
+      <w:rFonts w:cs="Courier New"/>
+      <w:sz w:val="24"/>
+    </w:rPr>
+  </w:style>
+  <w:style w:type="character" w:styleId="ListLabel310">
+    <w:name w:val="ListLabel 310"/>
+    <w:qFormat/>
+    <w:rPr>
+      <w:rFonts w:cs="Courier New"/>
+    </w:rPr>
+  </w:style>
+  <w:style w:type="character" w:styleId="ListLabel311">
+    <w:name w:val="ListLabel 311"/>
+    <w:qFormat/>
+    <w:rPr>
+      <w:rFonts w:cs="Wingdings"/>
+    </w:rPr>
+  </w:style>
+  <w:style w:type="character" w:styleId="ListLabel312">
+    <w:name w:val="ListLabel 312"/>
+    <w:qFormat/>
+    <w:rPr>
+      <w:rFonts w:cs="Symbol"/>
+    </w:rPr>
+  </w:style>
+  <w:style w:type="character" w:styleId="ListLabel313">
+    <w:name w:val="ListLabel 313"/>
+    <w:qFormat/>
+    <w:rPr>
+      <w:rFonts w:cs="Courier New"/>
+    </w:rPr>
+  </w:style>
+  <w:style w:type="character" w:styleId="ListLabel314">
+    <w:name w:val="ListLabel 314"/>
+    <w:qFormat/>
+    <w:rPr>
+      <w:rFonts w:cs="Wingdings"/>
+    </w:rPr>
+  </w:style>
+  <w:style w:type="character" w:styleId="ListLabel315">
+    <w:name w:val="ListLabel 315"/>
+    <w:qFormat/>
+    <w:rPr>
+      <w:rFonts w:cs="Symbol"/>
+    </w:rPr>
+  </w:style>
+  <w:style w:type="character" w:styleId="ListLabel316">
+    <w:name w:val="ListLabel 316"/>
+    <w:qFormat/>
+    <w:rPr>
+      <w:rFonts w:cs="Courier New"/>
+    </w:rPr>
+  </w:style>
+  <w:style w:type="character" w:styleId="ListLabel317">
+    <w:name w:val="ListLabel 317"/>
+    <w:qFormat/>
+    <w:rPr>
+      <w:rFonts w:cs="Wingdings"/>
+    </w:rPr>
+  </w:style>
+  <w:style w:type="character" w:styleId="ListLabel318">
+    <w:name w:val="ListLabel 318"/>
+    <w:qFormat/>
+    <w:rPr>
+      <w:rFonts w:cs="Courier New"/>
+      <w:sz w:val="24"/>
+    </w:rPr>
+  </w:style>
+  <w:style w:type="character" w:styleId="ListLabel319">
+    <w:name w:val="ListLabel 319"/>
+    <w:qFormat/>
+    <w:rPr>
+      <w:rFonts w:cs="Courier New"/>
+    </w:rPr>
+  </w:style>
+  <w:style w:type="character" w:styleId="ListLabel320">
+    <w:name w:val="ListLabel 320"/>
+    <w:qFormat/>
+    <w:rPr>
+      <w:rFonts w:cs="Wingdings"/>
+    </w:rPr>
+  </w:style>
+  <w:style w:type="character" w:styleId="ListLabel321">
+    <w:name w:val="ListLabel 321"/>
+    <w:qFormat/>
+    <w:rPr>
+      <w:rFonts w:cs="Symbol"/>
+    </w:rPr>
+  </w:style>
+  <w:style w:type="character" w:styleId="ListLabel322">
+    <w:name w:val="ListLabel 322"/>
+    <w:qFormat/>
+    <w:rPr>
+      <w:rFonts w:cs="Courier New"/>
+    </w:rPr>
+  </w:style>
+  <w:style w:type="character" w:styleId="ListLabel323">
+    <w:name w:val="ListLabel 323"/>
+    <w:qFormat/>
+    <w:rPr>
+      <w:rFonts w:cs="Wingdings"/>
+    </w:rPr>
+  </w:style>
+  <w:style w:type="character" w:styleId="ListLabel324">
+    <w:name w:val="ListLabel 324"/>
+    <w:qFormat/>
+    <w:rPr>
+      <w:rFonts w:cs="Symbol"/>
+    </w:rPr>
+  </w:style>
+  <w:style w:type="character" w:styleId="ListLabel325">
+    <w:name w:val="ListLabel 325"/>
+    <w:qFormat/>
+    <w:rPr>
+      <w:rFonts w:cs="Courier New"/>
+    </w:rPr>
+  </w:style>
+  <w:style w:type="character" w:styleId="ListLabel326">
+    <w:name w:val="ListLabel 326"/>
+    <w:qFormat/>
+    <w:rPr>
+      <w:rFonts w:cs="Wingdings"/>
+    </w:rPr>
+  </w:style>
+  <w:style w:type="character" w:styleId="ListLabel327">
+    <w:name w:val="ListLabel 327"/>
+    <w:qFormat/>
+    <w:rPr>
+      <w:rFonts w:cs="Courier New"/>
+      <w:sz w:val="24"/>
+    </w:rPr>
+  </w:style>
+  <w:style w:type="character" w:styleId="ListLabel328">
+    <w:name w:val="ListLabel 328"/>
+    <w:qFormat/>
+    <w:rPr>
+      <w:rFonts w:cs="Courier New"/>
+    </w:rPr>
+  </w:style>
+  <w:style w:type="character" w:styleId="ListLabel329">
+    <w:name w:val="ListLabel 329"/>
+    <w:qFormat/>
+    <w:rPr>
+      <w:rFonts w:cs="Wingdings"/>
+    </w:rPr>
+  </w:style>
+  <w:style w:type="character" w:styleId="ListLabel330">
+    <w:name w:val="ListLabel 330"/>
+    <w:qFormat/>
+    <w:rPr>
+      <w:rFonts w:cs="Symbol"/>
+    </w:rPr>
+  </w:style>
+  <w:style w:type="character" w:styleId="ListLabel331">
+    <w:name w:val="ListLabel 331"/>
+    <w:qFormat/>
+    <w:rPr>
+      <w:rFonts w:cs="Courier New"/>
+    </w:rPr>
+  </w:style>
+  <w:style w:type="character" w:styleId="ListLabel332">
+    <w:name w:val="ListLabel 332"/>
+    <w:qFormat/>
+    <w:rPr>
+      <w:rFonts w:cs="Wingdings"/>
+    </w:rPr>
+  </w:style>
+  <w:style w:type="character" w:styleId="ListLabel333">
+    <w:name w:val="ListLabel 333"/>
+    <w:qFormat/>
+    <w:rPr>
+      <w:rFonts w:cs="Symbol"/>
+    </w:rPr>
+  </w:style>
+  <w:style w:type="character" w:styleId="ListLabel334">
+    <w:name w:val="ListLabel 334"/>
+    <w:qFormat/>
+    <w:rPr>
+      <w:rFonts w:cs="Courier New"/>
+    </w:rPr>
+  </w:style>
+  <w:style w:type="character" w:styleId="ListLabel335">
+    <w:name w:val="ListLabel 335"/>
+    <w:qFormat/>
+    <w:rPr>
+      <w:rFonts w:cs="Wingdings"/>
+    </w:rPr>
+  </w:style>
+  <w:style w:type="character" w:styleId="ListLabel336">
+    <w:name w:val="ListLabel 336"/>
+    <w:qFormat/>
+    <w:rPr>
+      <w:rFonts w:cs="Courier New"/>
+      <w:sz w:val="24"/>
+    </w:rPr>
+  </w:style>
+  <w:style w:type="character" w:styleId="ListLabel337">
+    <w:name w:val="ListLabel 337"/>
+    <w:qFormat/>
+    <w:rPr>
+      <w:rFonts w:cs="Courier New"/>
+    </w:rPr>
+  </w:style>
+  <w:style w:type="character" w:styleId="ListLabel338">
+    <w:name w:val="ListLabel 338"/>
+    <w:qFormat/>
+    <w:rPr>
+      <w:rFonts w:cs="Wingdings"/>
+    </w:rPr>
+  </w:style>
+  <w:style w:type="character" w:styleId="ListLabel339">
+    <w:name w:val="ListLabel 339"/>
+    <w:qFormat/>
+    <w:rPr>
+      <w:rFonts w:cs="Symbol"/>
+    </w:rPr>
+  </w:style>
+  <w:style w:type="character" w:styleId="ListLabel340">
+    <w:name w:val="ListLabel 340"/>
+    <w:qFormat/>
+    <w:rPr>
+      <w:rFonts w:cs="Courier New"/>
+    </w:rPr>
+  </w:style>
+  <w:style w:type="character" w:styleId="ListLabel341">
+    <w:name w:val="ListLabel 341"/>
+    <w:qFormat/>
+    <w:rPr>
+      <w:rFonts w:cs="Wingdings"/>
+    </w:rPr>
+  </w:style>
+  <w:style w:type="character" w:styleId="ListLabel342">
+    <w:name w:val="ListLabel 342"/>
+    <w:qFormat/>
+    <w:rPr>
+      <w:rFonts w:cs="Symbol"/>
+    </w:rPr>
+  </w:style>
+  <w:style w:type="character" w:styleId="ListLabel343">
+    <w:name w:val="ListLabel 343"/>
+    <w:qFormat/>
+    <w:rPr>
+      <w:rFonts w:cs="Courier New"/>
+    </w:rPr>
+  </w:style>
+  <w:style w:type="character" w:styleId="ListLabel344">
+    <w:name w:val="ListLabel 344"/>
+    <w:qFormat/>
+    <w:rPr>
+      <w:rFonts w:cs="Wingdings"/>
+    </w:rPr>
+  </w:style>
+  <w:style w:type="character" w:styleId="ListLabel345">
+    <w:name w:val="ListLabel 345"/>
+    <w:qFormat/>
+    <w:rPr>
+      <w:rFonts w:cs="Symbol"/>
+      <w:sz w:val="24"/>
+    </w:rPr>
+  </w:style>
+  <w:style w:type="character" w:styleId="ListLabel346">
+    <w:name w:val="ListLabel 346"/>
+    <w:qFormat/>
+    <w:rPr>
+      <w:rFonts w:cs="Courier New"/>
+    </w:rPr>
+  </w:style>
+  <w:style w:type="character" w:styleId="ListLabel347">
+    <w:name w:val="ListLabel 347"/>
+    <w:qFormat/>
+    <w:rPr>
+      <w:rFonts w:cs="Wingdings"/>
+    </w:rPr>
+  </w:style>
+  <w:style w:type="character" w:styleId="ListLabel348">
+    <w:name w:val="ListLabel 348"/>
+    <w:qFormat/>
+    <w:rPr>
+      <w:rFonts w:cs="Symbol"/>
+    </w:rPr>
+  </w:style>
+  <w:style w:type="character" w:styleId="ListLabel349">
+    <w:name w:val="ListLabel 349"/>
+    <w:qFormat/>
+    <w:rPr>
+      <w:rFonts w:cs="Courier New"/>
+    </w:rPr>
+  </w:style>
+  <w:style w:type="character" w:styleId="ListLabel350">
+    <w:name w:val="ListLabel 350"/>
+    <w:qFormat/>
+    <w:rPr>
+      <w:rFonts w:cs="Wingdings"/>
+    </w:rPr>
+  </w:style>
+  <w:style w:type="character" w:styleId="ListLabel351">
+    <w:name w:val="ListLabel 351"/>
+    <w:qFormat/>
+    <w:rPr>
+      <w:rFonts w:cs="Symbol"/>
+    </w:rPr>
+  </w:style>
+  <w:style w:type="character" w:styleId="ListLabel352">
+    <w:name w:val="ListLabel 352"/>
+    <w:qFormat/>
+    <w:rPr>
+      <w:rFonts w:cs="Courier New"/>
+    </w:rPr>
+  </w:style>
+  <w:style w:type="character" w:styleId="ListLabel353">
+    <w:name w:val="ListLabel 353"/>
+    <w:qFormat/>
+    <w:rPr>
+      <w:rFonts w:cs="Wingdings"/>
+    </w:rPr>
+  </w:style>
+  <w:style w:type="character" w:styleId="ListLabel354">
+    <w:name w:val="ListLabel 354"/>
+    <w:qFormat/>
+    <w:rPr>
+      <w:rFonts w:cs="Symbol"/>
+      <w:sz w:val="24"/>
+    </w:rPr>
+  </w:style>
+  <w:style w:type="character" w:styleId="ListLabel355">
+    <w:name w:val="ListLabel 355"/>
+    <w:qFormat/>
+    <w:rPr>
+      <w:rFonts w:cs="Courier New"/>
+    </w:rPr>
+  </w:style>
+  <w:style w:type="character" w:styleId="ListLabel356">
+    <w:name w:val="ListLabel 356"/>
+    <w:qFormat/>
+    <w:rPr>
+      <w:rFonts w:cs="Wingdings"/>
+    </w:rPr>
+  </w:style>
+  <w:style w:type="character" w:styleId="ListLabel357">
+    <w:name w:val="ListLabel 357"/>
+    <w:qFormat/>
+    <w:rPr>
+      <w:rFonts w:cs="Symbol"/>
+    </w:rPr>
+  </w:style>
+  <w:style w:type="character" w:styleId="ListLabel358">
+    <w:name w:val="ListLabel 358"/>
+    <w:qFormat/>
+    <w:rPr>
+      <w:rFonts w:cs="Courier New"/>
+    </w:rPr>
+  </w:style>
+  <w:style w:type="character" w:styleId="ListLabel359">
+    <w:name w:val="ListLabel 359"/>
+    <w:qFormat/>
+    <w:rPr>
+      <w:rFonts w:cs="Wingdings"/>
+    </w:rPr>
+  </w:style>
+  <w:style w:type="character" w:styleId="ListLabel360">
+    <w:name w:val="ListLabel 360"/>
+    <w:qFormat/>
+    <w:rPr>
+      <w:rFonts w:cs="Symbol"/>
+    </w:rPr>
+  </w:style>
+  <w:style w:type="character" w:styleId="ListLabel361">
+    <w:name w:val="ListLabel 361"/>
+    <w:qFormat/>
+    <w:rPr>
+      <w:rFonts w:cs="Courier New"/>
+    </w:rPr>
+  </w:style>
+  <w:style w:type="character" w:styleId="ListLabel362">
+    <w:name w:val="ListLabel 362"/>
+    <w:qFormat/>
+    <w:rPr>
+      <w:rFonts w:cs="Wingdings"/>
+    </w:rPr>
+  </w:style>
+  <w:style w:type="character" w:styleId="ListLabel363">
+    <w:name w:val="ListLabel 363"/>
+    <w:qFormat/>
+    <w:rPr>
+      <w:rFonts w:cs="OpenSymbol"/>
+      <w:b/>
+      <w:sz w:val="24"/>
+    </w:rPr>
+  </w:style>
+  <w:style w:type="character" w:styleId="ListLabel364">
+    <w:name w:val="ListLabel 364"/>
+    <w:qFormat/>
+    <w:rPr>
+      <w:rFonts w:cs="OpenSymbol"/>
+      <w:b/>
+      <w:sz w:val="24"/>
+    </w:rPr>
+  </w:style>
+  <w:style w:type="character" w:styleId="ListLabel365">
+    <w:name w:val="ListLabel 365"/>
+    <w:qFormat/>
+    <w:rPr>
+      <w:rFonts w:cs="OpenSymbol"/>
+    </w:rPr>
+  </w:style>
+  <w:style w:type="character" w:styleId="ListLabel366">
+    <w:name w:val="ListLabel 366"/>
+    <w:qFormat/>
+    <w:rPr>
+      <w:rFonts w:cs="OpenSymbol"/>
+    </w:rPr>
+  </w:style>
+  <w:style w:type="character" w:styleId="ListLabel367">
+    <w:name w:val="ListLabel 367"/>
+    <w:qFormat/>
+    <w:rPr>
+      <w:rFonts w:cs="OpenSymbol"/>
+    </w:rPr>
+  </w:style>
+  <w:style w:type="character" w:styleId="ListLabel368">
+    <w:name w:val="ListLabel 368"/>
+    <w:qFormat/>
+    <w:rPr>
+      <w:rFonts w:cs="OpenSymbol"/>
+    </w:rPr>
+  </w:style>
+  <w:style w:type="character" w:styleId="ListLabel369">
+    <w:name w:val="ListLabel 369"/>
+    <w:qFormat/>
+    <w:rPr>
+      <w:rFonts w:cs="OpenSymbol"/>
+    </w:rPr>
+  </w:style>
+  <w:style w:type="character" w:styleId="ListLabel370">
+    <w:name w:val="ListLabel 370"/>
+    <w:qFormat/>
+    <w:rPr>
+      <w:rFonts w:cs="OpenSymbol"/>
+    </w:rPr>
+  </w:style>
+  <w:style w:type="character" w:styleId="ListLabel371">
+    <w:name w:val="ListLabel 371"/>
+    <w:qFormat/>
+    <w:rPr>
+      <w:rFonts w:cs="OpenSymbol"/>
+    </w:rPr>
+  </w:style>
+  <w:style w:type="character" w:styleId="ListLabel372">
+    <w:name w:val="ListLabel 372"/>
+    <w:qFormat/>
+    <w:rPr>
+      <w:rFonts w:cs="OpenSymbol"/>
+      <w:b w:val="false"/>
+      <w:sz w:val="24"/>
+    </w:rPr>
+  </w:style>
+  <w:style w:type="character" w:styleId="ListLabel373">
+    <w:name w:val="ListLabel 373"/>
+    <w:qFormat/>
+    <w:rPr>
+      <w:rFonts w:cs="OpenSymbol"/>
+    </w:rPr>
+  </w:style>
+  <w:style w:type="character" w:styleId="ListLabel374">
+    <w:name w:val="ListLabel 374"/>
+    <w:qFormat/>
+    <w:rPr>
+      <w:rFonts w:cs="OpenSymbol"/>
+    </w:rPr>
+  </w:style>
+  <w:style w:type="character" w:styleId="ListLabel375">
+    <w:name w:val="ListLabel 375"/>
+    <w:qFormat/>
+    <w:rPr>
+      <w:rFonts w:cs="OpenSymbol"/>
+    </w:rPr>
+  </w:style>
+  <w:style w:type="character" w:styleId="ListLabel376">
+    <w:name w:val="ListLabel 376"/>
+    <w:qFormat/>
+    <w:rPr>
+      <w:rFonts w:cs="OpenSymbol"/>
+    </w:rPr>
+  </w:style>
+  <w:style w:type="character" w:styleId="ListLabel377">
+    <w:name w:val="ListLabel 377"/>
+    <w:qFormat/>
+    <w:rPr>
+      <w:rFonts w:cs="OpenSymbol"/>
+    </w:rPr>
+  </w:style>
+  <w:style w:type="character" w:styleId="ListLabel378">
+    <w:name w:val="ListLabel 378"/>
+    <w:qFormat/>
+    <w:rPr>
+      <w:rFonts w:cs="OpenSymbol"/>
+    </w:rPr>
+  </w:style>
+  <w:style w:type="character" w:styleId="ListLabel379">
+    <w:name w:val="ListLabel 379"/>
+    <w:qFormat/>
+    <w:rPr>
+      <w:rFonts w:cs="OpenSymbol"/>
+    </w:rPr>
+  </w:style>
+  <w:style w:type="character" w:styleId="ListLabel380">
+    <w:name w:val="ListLabel 380"/>
+    <w:qFormat/>
+    <w:rPr>
+      <w:rFonts w:cs="OpenSymbol"/>
+    </w:rPr>
+  </w:style>
+  <w:style w:type="character" w:styleId="ListLabel381">
+    <w:name w:val="ListLabel 381"/>
+    <w:qFormat/>
+    <w:rPr>
+      <w:rFonts w:cs="OpenSymbol"/>
+      <w:b/>
+      <w:sz w:val="24"/>
+    </w:rPr>
+  </w:style>
+  <w:style w:type="character" w:styleId="ListLabel382">
+    <w:name w:val="ListLabel 382"/>
+    <w:qFormat/>
+    <w:rPr>
+      <w:rFonts w:cs="OpenSymbol"/>
+    </w:rPr>
+  </w:style>
+  <w:style w:type="character" w:styleId="ListLabel383">
+    <w:name w:val="ListLabel 383"/>
+    <w:qFormat/>
+    <w:rPr>
+      <w:rFonts w:cs="OpenSymbol"/>
+    </w:rPr>
+  </w:style>
+  <w:style w:type="character" w:styleId="ListLabel384">
+    <w:name w:val="ListLabel 384"/>
+    <w:qFormat/>
+    <w:rPr>
+      <w:rFonts w:cs="OpenSymbol"/>
+    </w:rPr>
+  </w:style>
+  <w:style w:type="character" w:styleId="ListLabel385">
+    <w:name w:val="ListLabel 385"/>
+    <w:qFormat/>
+    <w:rPr>
+      <w:rFonts w:cs="OpenSymbol"/>
+    </w:rPr>
+  </w:style>
+  <w:style w:type="character" w:styleId="ListLabel386">
+    <w:name w:val="ListLabel 386"/>
+    <w:qFormat/>
+    <w:rPr>
+      <w:rFonts w:cs="OpenSymbol"/>
+    </w:rPr>
+  </w:style>
+  <w:style w:type="character" w:styleId="ListLabel387">
+    <w:name w:val="ListLabel 387"/>
+    <w:qFormat/>
+    <w:rPr>
+      <w:rFonts w:cs="OpenSymbol"/>
+    </w:rPr>
+  </w:style>
+  <w:style w:type="character" w:styleId="ListLabel388">
+    <w:name w:val="ListLabel 388"/>
+    <w:qFormat/>
+    <w:rPr>
+      <w:rFonts w:cs="OpenSymbol"/>
+    </w:rPr>
+  </w:style>
+  <w:style w:type="character" w:styleId="ListLabel389">
+    <w:name w:val="ListLabel 389"/>
+    <w:qFormat/>
+    <w:rPr>
+      <w:rFonts w:cs="OpenSymbol"/>
+    </w:rPr>
+  </w:style>
   <w:style w:type="paragraph" w:styleId="Titolo">
     <w:name w:val="Titolo"/>
     <w:basedOn w:val="Normal"/>

</xml_diff>